<commit_message>
Change of versions in addressing TK-253755
git-svn-id: svn://127.0.0.1/Core@7851 17c802ae-cbca-534c-9e8e-6d19a4926c45
</commit_message>
<xml_diff>
--- a/trunk/doc/readme_exnm04040036en_updt36.docx
+++ b/trunk/doc/readme_exnm04040036en_updt36.docx
@@ -70,11 +70,21 @@
       <w:pPr>
         <w:pStyle w:val="coverinfo"/>
       </w:pPr>
-      <w:fldSimple w:instr=" DOCPROPERTY  $Product$  \* MERGEFORMAT ">
-        <w:r>
-          <w:t>Network Manager</w:t>
-        </w:r>
-      </w:fldSimple>
+      <w:r>
+        <w:fldChar w:fldCharType="begin"/>
+      </w:r>
+      <w:r>
+        <w:instrText xml:space="preserve"> DOCPROPERTY  $Product$  \* MERGEFORMAT </w:instrText>
+      </w:r>
+      <w:r>
+        <w:fldChar w:fldCharType="separate"/>
+      </w:r>
+      <w:r>
+        <w:t>Network Manager</w:t>
+      </w:r>
+      <w:r>
+        <w:fldChar w:fldCharType="end"/>
+      </w:r>
     </w:p>
     <w:p>
       <w:pPr>
@@ -104,19 +114,39 @@
       <w:pPr>
         <w:pStyle w:val="CoverVersion"/>
       </w:pPr>
-      <w:fldSimple w:instr=" DOCPROPERTY  &quot;$Base Release$&quot;  \* MERGEFORMAT ">
-        <w:r>
-          <w:t>4.4.0.0</w:t>
-        </w:r>
-      </w:fldSimple>
+      <w:r>
+        <w:fldChar w:fldCharType="begin"/>
+      </w:r>
+      <w:r>
+        <w:instrText xml:space="preserve"> DOCPROPERTY  "$Base Release$"  \* MERGEFORMAT </w:instrText>
+      </w:r>
+      <w:r>
+        <w:fldChar w:fldCharType="separate"/>
+      </w:r>
+      <w:r>
+        <w:t>4.4.0.0</w:t>
+      </w:r>
+      <w:r>
+        <w:fldChar w:fldCharType="end"/>
+      </w:r>
       <w:r>
         <w:t xml:space="preserve"> Fix </w:t>
       </w:r>
-      <w:fldSimple w:instr=" DOCPROPERTY  &quot;$Fix Number$&quot;  \* MERGEFORMAT ">
-        <w:r>
-          <w:t>36</w:t>
-        </w:r>
-      </w:fldSimple>
+      <w:r>
+        <w:fldChar w:fldCharType="begin"/>
+      </w:r>
+      <w:r>
+        <w:instrText xml:space="preserve"> DOCPROPERTY  "$Fix Number$"  \* MERGEFORMAT </w:instrText>
+      </w:r>
+      <w:r>
+        <w:fldChar w:fldCharType="separate"/>
+      </w:r>
+      <w:r>
+        <w:t>36</w:t>
+      </w:r>
+      <w:r>
+        <w:fldChar w:fldCharType="end"/>
+      </w:r>
     </w:p>
     <w:p>
       <w:pPr>
@@ -468,8 +498,6 @@
       <w:r>
         <w:fldChar w:fldCharType="end"/>
       </w:r>
-      <w:bookmarkStart w:id="0" w:name="_GoBack"/>
-      <w:bookmarkEnd w:id="0"/>
     </w:p>
     <w:p>
       <w:pPr>
@@ -489,12 +517,12 @@
       <w:pPr>
         <w:pStyle w:val="Heading1"/>
       </w:pPr>
-      <w:bookmarkStart w:id="1" w:name="_Toc349127394"/>
+      <w:bookmarkStart w:id="0" w:name="_Toc349127394"/>
       <w:r>
         <w:lastRenderedPageBreak/>
         <w:t>Introduction</w:t>
       </w:r>
-      <w:bookmarkEnd w:id="1"/>
+      <w:bookmarkEnd w:id="0"/>
       <w:r>
         <w:t xml:space="preserve"> </w:t>
       </w:r>
@@ -503,15 +531,25 @@
       <w:r>
         <w:t xml:space="preserve">This document defines the changes made to the </w:t>
       </w:r>
-      <w:fldSimple w:instr=" DOCPROPERTY  $Product$  \* MERGEFORMAT ">
-        <w:r>
-          <w:t>Network Manager</w:t>
-        </w:r>
-      </w:fldSimple>
       <w:r>
         <w:fldChar w:fldCharType="begin"/>
       </w:r>
       <w:r>
+        <w:instrText xml:space="preserve"> DOCPROPERTY  $Product$  \* MERGEFORMAT </w:instrText>
+      </w:r>
+      <w:r>
+        <w:fldChar w:fldCharType="separate"/>
+      </w:r>
+      <w:r>
+        <w:t>Network Manager</w:t>
+      </w:r>
+      <w:r>
+        <w:fldChar w:fldCharType="end"/>
+      </w:r>
+      <w:r>
+        <w:fldChar w:fldCharType="begin"/>
+      </w:r>
+      <w:r>
         <w:instrText xml:space="preserve"> SUBJECT   \* MERGEFORMAT </w:instrText>
       </w:r>
       <w:r>
@@ -523,19 +561,42 @@
       <w:r>
         <w:t xml:space="preserve">product for </w:t>
       </w:r>
-      <w:fldSimple w:instr=" DOCPROPERTY  &quot;$Base Release$&quot;  \* MERGEFORMAT ">
-        <w:r>
-          <w:t>4.4.0.0</w:t>
-        </w:r>
-      </w:fldSimple>
+      <w:r>
+        <w:fldChar w:fldCharType="begin"/>
+      </w:r>
+      <w:r>
+        <w:instrText xml:space="preserve"> DOCPROPERTY  "$Base Rel</w:instrText>
+      </w:r>
+      <w:r>
+        <w:instrText xml:space="preserve">ease$"  \* MERGEFORMAT </w:instrText>
+      </w:r>
+      <w:r>
+        <w:fldChar w:fldCharType="separate"/>
+      </w:r>
+      <w:r>
+        <w:t>4.4.0.0</w:t>
+      </w:r>
+      <w:r>
+        <w:fldChar w:fldCharType="end"/>
+      </w:r>
       <w:r>
         <w:t xml:space="preserve"> Fix </w:t>
       </w:r>
-      <w:fldSimple w:instr=" DOCPROPERTY  &quot;$Fix Number$&quot;  \* MERGEFORMAT ">
-        <w:r>
-          <w:t>36</w:t>
-        </w:r>
-      </w:fldSimple>
+      <w:r>
+        <w:fldChar w:fldCharType="begin"/>
+      </w:r>
+      <w:r>
+        <w:instrText xml:space="preserve"> DOCPROPERTY  "$Fix Number$"  \* MERGEFORMAT </w:instrText>
+      </w:r>
+      <w:r>
+        <w:fldChar w:fldCharType="separate"/>
+      </w:r>
+      <w:r>
+        <w:t>36</w:t>
+      </w:r>
+      <w:r>
+        <w:fldChar w:fldCharType="end"/>
+      </w:r>
       <w:r>
         <w:t xml:space="preserve"> </w:t>
       </w:r>
@@ -552,11 +613,11 @@
       <w:pPr>
         <w:pStyle w:val="Heading1"/>
       </w:pPr>
-      <w:bookmarkStart w:id="2" w:name="_Toc349127395"/>
+      <w:bookmarkStart w:id="1" w:name="_Toc349127395"/>
       <w:r>
         <w:t>Fix Details</w:t>
       </w:r>
-      <w:bookmarkEnd w:id="2"/>
+      <w:bookmarkEnd w:id="1"/>
     </w:p>
     <w:tbl>
       <w:tblPr>
@@ -614,11 +675,21 @@
             <w:pPr>
               <w:pStyle w:val="TableText"/>
             </w:pPr>
-            <w:fldSimple w:instr=" DOCPROPERTY  &quot;$Base Release$&quot;  \* MERGEFORMAT ">
-              <w:r>
-                <w:t>4.4.0.0</w:t>
-              </w:r>
-            </w:fldSimple>
+            <w:r>
+              <w:fldChar w:fldCharType="begin"/>
+            </w:r>
+            <w:r>
+              <w:instrText xml:space="preserve"> DOCPROPERTY  "$Base Release$"  \* MERGEFORMAT </w:instrText>
+            </w:r>
+            <w:r>
+              <w:fldChar w:fldCharType="separate"/>
+            </w:r>
+            <w:r>
+              <w:t>4.4.0.0</w:t>
+            </w:r>
+            <w:r>
+              <w:fldChar w:fldCharType="end"/>
+            </w:r>
           </w:p>
         </w:tc>
       </w:tr>
@@ -745,15 +816,29 @@
               </w:rPr>
               <w:t xml:space="preserve">that </w:t>
             </w:r>
-            <w:fldSimple w:instr=" DOCPROPERTY  &quot;$Bentley Select Release$&quot;  \* MERGEFORMAT ">
-              <w:r>
-                <w:rPr>
-                  <w:sz w:val="16"/>
-                  <w:szCs w:val="16"/>
-                </w:rPr>
-                <w:t>exnm04040036en</w:t>
-              </w:r>
-            </w:fldSimple>
+            <w:r>
+              <w:fldChar w:fldCharType="begin"/>
+            </w:r>
+            <w:r>
+              <w:instrText xml:space="preserve"> DOCPROPERTY  "$Bentley Select Release$"  \* MERGEFORMAT </w:instrText>
+            </w:r>
+            <w:r>
+              <w:fldChar w:fldCharType="separate"/>
+            </w:r>
+            <w:r>
+              <w:rPr>
+                <w:sz w:val="16"/>
+                <w:szCs w:val="16"/>
+              </w:rPr>
+              <w:t>exnm04040036en</w:t>
+            </w:r>
+            <w:r>
+              <w:rPr>
+                <w:sz w:val="16"/>
+                <w:szCs w:val="16"/>
+              </w:rPr>
+              <w:fldChar w:fldCharType="end"/>
+            </w:r>
             <w:r>
               <w:rPr>
                 <w:sz w:val="16"/>
@@ -813,14 +898,27 @@
               </w:rPr>
               <w:t xml:space="preserve">At the prompt type START </w:t>
             </w:r>
-            <w:fldSimple w:instr=" DOCPROPERTY  &quot;$Install SQL Script$&quot;  \* MERGEFORMAT ">
-              <w:r>
-                <w:rPr>
-                  <w:szCs w:val="16"/>
-                </w:rPr>
-                <w:t>nm_4400_fix36.sql</w:t>
-              </w:r>
-            </w:fldSimple>
+            <w:r>
+              <w:fldChar w:fldCharType="begin"/>
+            </w:r>
+            <w:r>
+              <w:instrText xml:space="preserve"> DOCPROPERTY  "$Install SQL Script$"  \* MERGEFORMAT </w:instrText>
+            </w:r>
+            <w:r>
+              <w:fldChar w:fldCharType="separate"/>
+            </w:r>
+            <w:r>
+              <w:rPr>
+                <w:szCs w:val="16"/>
+              </w:rPr>
+              <w:t>nm_4400_fix36.sql</w:t>
+            </w:r>
+            <w:r>
+              <w:rPr>
+                <w:szCs w:val="16"/>
+              </w:rPr>
+              <w:fldChar w:fldCharType="end"/>
+            </w:r>
             <w:r>
               <w:rPr>
                 <w:szCs w:val="16"/>
@@ -1013,11 +1111,11 @@
       <w:pPr>
         <w:pStyle w:val="Heading1"/>
       </w:pPr>
-      <w:bookmarkStart w:id="3" w:name="_Toc349127396"/>
+      <w:bookmarkStart w:id="2" w:name="_Toc349127396"/>
       <w:r>
         <w:t>List of Amended Files</w:t>
       </w:r>
-      <w:bookmarkEnd w:id="3"/>
+      <w:bookmarkEnd w:id="2"/>
     </w:p>
     <w:tbl>
       <w:tblPr>
@@ -1138,7 +1236,7 @@
               <w:pStyle w:val="TableText"/>
             </w:pPr>
             <w:r>
-              <w:t>2.38.1.5</w:t>
+              <w:t>2.38.1.6</w:t>
             </w:r>
           </w:p>
         </w:tc>
@@ -1197,12 +1295,12 @@
       <w:pPr>
         <w:pStyle w:val="Heading1"/>
       </w:pPr>
-      <w:bookmarkStart w:id="4" w:name="_Toc349127397"/>
+      <w:bookmarkStart w:id="3" w:name="_Toc349127397"/>
       <w:r>
         <w:lastRenderedPageBreak/>
         <w:t>Log No. Summary</w:t>
       </w:r>
-      <w:bookmarkEnd w:id="4"/>
+      <w:bookmarkEnd w:id="3"/>
       <w:r>
         <w:t xml:space="preserve"> </w:t>
       </w:r>
@@ -1360,6 +1458,9 @@
             <w:r>
               <w:t>Merge Query is not working correctly - Queries that include both continuous and point assets do not return point results when run against a Group of Groups</w:t>
             </w:r>
+            <w:r>
+              <w:t>. The code performs an incorrect intersection between candidate network and the splitting agent locations.</w:t>
+            </w:r>
           </w:p>
         </w:tc>
         <w:tc>
@@ -1374,6 +1475,11 @@
             <w:r>
               <w:t>D-118287</w:t>
             </w:r>
+          </w:p>
+          <w:p>
+            <w:pPr>
+              <w:pStyle w:val="TableText"/>
+            </w:pPr>
           </w:p>
         </w:tc>
         <w:tc>
@@ -1411,6 +1517,18 @@
                 <w:iCs w:val="0"/>
               </w:rPr>
             </w:pPr>
+            <w:r>
+              <w:rPr>
+                <w:rStyle w:val="TableTitleline"/>
+                <w:b w:val="0"/>
+                <w:bCs w:val="0"/>
+                <w:i w:val="0"/>
+                <w:iCs w:val="0"/>
+              </w:rPr>
+              <w:t xml:space="preserve">Population of the set of candidate datums for the query was slow due to an excessive number of records being retrieved. It is important that this is optimised and made reliable for the changes for D-118287 to take effect. </w:t>
+            </w:r>
+            <w:bookmarkStart w:id="4" w:name="_GoBack"/>
+            <w:bookmarkEnd w:id="4"/>
           </w:p>
         </w:tc>
         <w:tc>
@@ -1422,6 +1540,9 @@
             <w:pPr>
               <w:pStyle w:val="TableText"/>
             </w:pPr>
+            <w:r>
+              <w:t>TK -253755</w:t>
+            </w:r>
           </w:p>
         </w:tc>
         <w:tc>
@@ -1807,7 +1928,7 @@
             <w:fldChar w:fldCharType="separate"/>
           </w:r>
           <w:r>
-            <w:t>20-Feb-13</w:t>
+            <w:t>21-Feb-13</w:t>
           </w:r>
           <w:r>
             <w:fldChar w:fldCharType="end"/>
@@ -1977,11 +2098,21 @@
               <w:rStyle w:val="HighlightText"/>
             </w:rPr>
           </w:pPr>
-          <w:fldSimple w:instr=" DOCPROPERTY  $Product$  \* MERGEFORMAT ">
-            <w:r>
-              <w:t>Network Manager</w:t>
-            </w:r>
-          </w:fldSimple>
+          <w:r>
+            <w:fldChar w:fldCharType="begin"/>
+          </w:r>
+          <w:r>
+            <w:instrText xml:space="preserve"> DOCPROPERTY  $Product$  \* MERGEFORMAT </w:instrText>
+          </w:r>
+          <w:r>
+            <w:fldChar w:fldCharType="separate"/>
+          </w:r>
+          <w:r>
+            <w:t>Network Manager</w:t>
+          </w:r>
+          <w:r>
+            <w:fldChar w:fldCharType="end"/>
+          </w:r>
           <w:r>
             <w:t xml:space="preserve"> Fix Release Notes</w:t>
           </w:r>
@@ -2028,19 +2159,39 @@
           <w:vAlign w:val="center"/>
         </w:tcPr>
         <w:p>
-          <w:fldSimple w:instr=" DOCPROPERTY  &quot;$Base Release$&quot;  \* MERGEFORMAT ">
-            <w:r>
-              <w:t>4.4.0.0</w:t>
-            </w:r>
-          </w:fldSimple>
+          <w:r>
+            <w:fldChar w:fldCharType="begin"/>
+          </w:r>
+          <w:r>
+            <w:instrText xml:space="preserve"> DOCPROPERTY  "$Base Release$"  \* MERGEFORMAT </w:instrText>
+          </w:r>
+          <w:r>
+            <w:fldChar w:fldCharType="separate"/>
+          </w:r>
+          <w:r>
+            <w:t>4.4.0.0</w:t>
+          </w:r>
+          <w:r>
+            <w:fldChar w:fldCharType="end"/>
+          </w:r>
           <w:r>
             <w:t xml:space="preserve"> Fix </w:t>
           </w:r>
-          <w:fldSimple w:instr=" DOCPROPERTY  &quot;$Fix Number$&quot;  \* MERGEFORMAT ">
-            <w:r>
-              <w:t>36</w:t>
-            </w:r>
-          </w:fldSimple>
+          <w:r>
+            <w:fldChar w:fldCharType="begin"/>
+          </w:r>
+          <w:r>
+            <w:instrText xml:space="preserve"> DOCPROPERTY  "$Fix Number$"  \* MERGEFORMAT </w:instrText>
+          </w:r>
+          <w:r>
+            <w:fldChar w:fldCharType="separate"/>
+          </w:r>
+          <w:r>
+            <w:t>36</w:t>
+          </w:r>
+          <w:r>
+            <w:fldChar w:fldCharType="end"/>
+          </w:r>
           <w:r>
             <w:fldChar w:fldCharType="begin"/>
           </w:r>
@@ -2064,11 +2215,24 @@
           <w:r>
             <w:t xml:space="preserve">: </w:t>
           </w:r>
-          <w:fldSimple w:instr=" DOCPROPERTY  &quot;$Release Date$&quot;  \* MERGEFORMAT ">
-            <w:r>
-              <w:t>19th February 2013</w:t>
-            </w:r>
-          </w:fldSimple>
+          <w:r>
+            <w:fldChar w:fldCharType="begin"/>
+          </w:r>
+          <w:r>
+            <w:instrText xml:space="preserve"> DOCPROPERTY  "$Release </w:instrText>
+          </w:r>
+          <w:r>
+            <w:instrText xml:space="preserve">Date$"  \* MERGEFORMAT </w:instrText>
+          </w:r>
+          <w:r>
+            <w:fldChar w:fldCharType="separate"/>
+          </w:r>
+          <w:r>
+            <w:t>19th February 2013</w:t>
+          </w:r>
+          <w:r>
+            <w:fldChar w:fldCharType="end"/>
+          </w:r>
         </w:p>
       </w:tc>
       <w:tc>
@@ -2093,7 +2257,7 @@
             <w:rPr>
               <w:noProof/>
             </w:rPr>
-            <w:t>1</w:t>
+            <w:t>3</w:t>
           </w:r>
           <w:r>
             <w:rPr>
@@ -7232,7 +7396,7 @@
 </file>
 
 <file path=customXml/itemProps1.xml><?xml version="1.0" encoding="utf-8"?>
-<ds:datastoreItem xmlns:ds="http://schemas.openxmlformats.org/officeDocument/2006/customXml" ds:itemID="{C17967A4-AF3E-4FC5-ABB3-5746A5FA360A}">
+<ds:datastoreItem xmlns:ds="http://schemas.openxmlformats.org/officeDocument/2006/customXml" ds:itemID="{176F9E9F-88E3-45C3-9330-E7BBC0E5D7BC}">
   <ds:schemaRefs>
     <ds:schemaRef ds:uri="http://schemas.openxmlformats.org/officeDocument/2006/bibliography"/>
   </ds:schemaRefs>

</xml_diff>

<commit_message>
updated version after minor changes for consistency.
git-svn-id: svn://127.0.0.1/Core@7881 17c802ae-cbca-534c-9e8e-6d19a4926c45
</commit_message>
<xml_diff>
--- a/trunk/doc/readme_exnm04040036en_updt36.docx
+++ b/trunk/doc/readme_exnm04040036en_updt36.docx
@@ -70,21 +70,11 @@
       <w:pPr>
         <w:pStyle w:val="coverinfo"/>
       </w:pPr>
-      <w:r>
-        <w:fldChar w:fldCharType="begin"/>
-      </w:r>
-      <w:r>
-        <w:instrText xml:space="preserve"> DOCPROPERTY  $Product$  \* MERGEFORMAT </w:instrText>
-      </w:r>
-      <w:r>
-        <w:fldChar w:fldCharType="separate"/>
-      </w:r>
-      <w:r>
-        <w:t>Network Manager</w:t>
-      </w:r>
-      <w:r>
-        <w:fldChar w:fldCharType="end"/>
-      </w:r>
+      <w:fldSimple w:instr=" DOCPROPERTY  $Product$  \* MERGEFORMAT ">
+        <w:r>
+          <w:t>Network Manager</w:t>
+        </w:r>
+      </w:fldSimple>
     </w:p>
     <w:p>
       <w:pPr>
@@ -114,39 +104,19 @@
       <w:pPr>
         <w:pStyle w:val="CoverVersion"/>
       </w:pPr>
-      <w:r>
-        <w:fldChar w:fldCharType="begin"/>
-      </w:r>
-      <w:r>
-        <w:instrText xml:space="preserve"> DOCPROPERTY  "$Base Release$"  \* MERGEFORMAT </w:instrText>
-      </w:r>
-      <w:r>
-        <w:fldChar w:fldCharType="separate"/>
-      </w:r>
-      <w:r>
-        <w:t>4.4.0.0</w:t>
-      </w:r>
-      <w:r>
-        <w:fldChar w:fldCharType="end"/>
-      </w:r>
+      <w:fldSimple w:instr=" DOCPROPERTY  &quot;$Base Release$&quot;  \* MERGEFORMAT ">
+        <w:r>
+          <w:t>4.4.0.0</w:t>
+        </w:r>
+      </w:fldSimple>
       <w:r>
         <w:t xml:space="preserve"> Fix </w:t>
       </w:r>
-      <w:r>
-        <w:fldChar w:fldCharType="begin"/>
-      </w:r>
-      <w:r>
-        <w:instrText xml:space="preserve"> DOCPROPERTY  "$Fix Number$"  \* MERGEFORMAT </w:instrText>
-      </w:r>
-      <w:r>
-        <w:fldChar w:fldCharType="separate"/>
-      </w:r>
-      <w:r>
-        <w:t>36</w:t>
-      </w:r>
-      <w:r>
-        <w:fldChar w:fldCharType="end"/>
-      </w:r>
+      <w:fldSimple w:instr=" DOCPROPERTY  &quot;$Fix Number$&quot;  \* MERGEFORMAT ">
+        <w:r>
+          <w:t>36</w:t>
+        </w:r>
+      </w:fldSimple>
     </w:p>
     <w:p>
       <w:pPr>
@@ -531,72 +501,39 @@
       <w:r>
         <w:t xml:space="preserve">This document defines the changes made to the </w:t>
       </w:r>
+      <w:fldSimple w:instr=" DOCPROPERTY  $Product$  \* MERGEFORMAT ">
+        <w:r>
+          <w:t>Network Manager</w:t>
+        </w:r>
+      </w:fldSimple>
       <w:r>
         <w:fldChar w:fldCharType="begin"/>
       </w:r>
       <w:r>
-        <w:instrText xml:space="preserve"> DOCPROPERTY  $Product$  \* MERGEFORMAT </w:instrText>
-      </w:r>
-      <w:r>
-        <w:fldChar w:fldCharType="separate"/>
-      </w:r>
-      <w:r>
-        <w:t>Network Manager</w:t>
+        <w:instrText xml:space="preserve"> SUBJECT   \* MERGEFORMAT </w:instrText>
       </w:r>
       <w:r>
         <w:fldChar w:fldCharType="end"/>
       </w:r>
       <w:r>
-        <w:fldChar w:fldCharType="begin"/>
-      </w:r>
-      <w:r>
-        <w:instrText xml:space="preserve"> SUBJECT   \* MERGEFORMAT </w:instrText>
-      </w:r>
-      <w:r>
-        <w:fldChar w:fldCharType="end"/>
-      </w:r>
-      <w:r>
         <w:t xml:space="preserve"> </w:t>
       </w:r>
       <w:r>
         <w:t xml:space="preserve">product for </w:t>
       </w:r>
-      <w:r>
-        <w:fldChar w:fldCharType="begin"/>
-      </w:r>
-      <w:r>
-        <w:instrText xml:space="preserve"> DOCPROPERTY  "$Base Rel</w:instrText>
-      </w:r>
-      <w:r>
-        <w:instrText xml:space="preserve">ease$"  \* MERGEFORMAT </w:instrText>
-      </w:r>
-      <w:r>
-        <w:fldChar w:fldCharType="separate"/>
-      </w:r>
-      <w:r>
-        <w:t>4.4.0.0</w:t>
-      </w:r>
-      <w:r>
-        <w:fldChar w:fldCharType="end"/>
-      </w:r>
+      <w:fldSimple w:instr=" DOCPROPERTY  &quot;$Base Release$&quot;  \* MERGEFORMAT ">
+        <w:r>
+          <w:t>4.4.0.0</w:t>
+        </w:r>
+      </w:fldSimple>
       <w:r>
         <w:t xml:space="preserve"> Fix </w:t>
       </w:r>
-      <w:r>
-        <w:fldChar w:fldCharType="begin"/>
-      </w:r>
-      <w:r>
-        <w:instrText xml:space="preserve"> DOCPROPERTY  "$Fix Number$"  \* MERGEFORMAT </w:instrText>
-      </w:r>
-      <w:r>
-        <w:fldChar w:fldCharType="separate"/>
-      </w:r>
-      <w:r>
-        <w:t>36</w:t>
-      </w:r>
-      <w:r>
-        <w:fldChar w:fldCharType="end"/>
-      </w:r>
+      <w:fldSimple w:instr=" DOCPROPERTY  &quot;$Fix Number$&quot;  \* MERGEFORMAT ">
+        <w:r>
+          <w:t>36</w:t>
+        </w:r>
+      </w:fldSimple>
       <w:r>
         <w:t xml:space="preserve"> </w:t>
       </w:r>
@@ -675,21 +612,11 @@
             <w:pPr>
               <w:pStyle w:val="TableText"/>
             </w:pPr>
-            <w:r>
-              <w:fldChar w:fldCharType="begin"/>
-            </w:r>
-            <w:r>
-              <w:instrText xml:space="preserve"> DOCPROPERTY  "$Base Release$"  \* MERGEFORMAT </w:instrText>
-            </w:r>
-            <w:r>
-              <w:fldChar w:fldCharType="separate"/>
-            </w:r>
-            <w:r>
-              <w:t>4.4.0.0</w:t>
-            </w:r>
-            <w:r>
-              <w:fldChar w:fldCharType="end"/>
-            </w:r>
+            <w:fldSimple w:instr=" DOCPROPERTY  &quot;$Base Release$&quot;  \* MERGEFORMAT ">
+              <w:r>
+                <w:t>4.4.0.0</w:t>
+              </w:r>
+            </w:fldSimple>
           </w:p>
         </w:tc>
       </w:tr>
@@ -816,29 +743,15 @@
               </w:rPr>
               <w:t xml:space="preserve">that </w:t>
             </w:r>
-            <w:r>
-              <w:fldChar w:fldCharType="begin"/>
-            </w:r>
-            <w:r>
-              <w:instrText xml:space="preserve"> DOCPROPERTY  "$Bentley Select Release$"  \* MERGEFORMAT </w:instrText>
-            </w:r>
-            <w:r>
-              <w:fldChar w:fldCharType="separate"/>
-            </w:r>
-            <w:r>
-              <w:rPr>
-                <w:sz w:val="16"/>
-                <w:szCs w:val="16"/>
-              </w:rPr>
-              <w:t>exnm04040036en</w:t>
-            </w:r>
-            <w:r>
-              <w:rPr>
-                <w:sz w:val="16"/>
-                <w:szCs w:val="16"/>
-              </w:rPr>
-              <w:fldChar w:fldCharType="end"/>
-            </w:r>
+            <w:fldSimple w:instr=" DOCPROPERTY  &quot;$Bentley Select Release$&quot;  \* MERGEFORMAT ">
+              <w:r>
+                <w:rPr>
+                  <w:sz w:val="16"/>
+                  <w:szCs w:val="16"/>
+                </w:rPr>
+                <w:t>exnm04040036en</w:t>
+              </w:r>
+            </w:fldSimple>
             <w:r>
               <w:rPr>
                 <w:sz w:val="16"/>
@@ -898,27 +811,14 @@
               </w:rPr>
               <w:t xml:space="preserve">At the prompt type START </w:t>
             </w:r>
-            <w:r>
-              <w:fldChar w:fldCharType="begin"/>
-            </w:r>
-            <w:r>
-              <w:instrText xml:space="preserve"> DOCPROPERTY  "$Install SQL Script$"  \* MERGEFORMAT </w:instrText>
-            </w:r>
-            <w:r>
-              <w:fldChar w:fldCharType="separate"/>
-            </w:r>
-            <w:r>
-              <w:rPr>
-                <w:szCs w:val="16"/>
-              </w:rPr>
-              <w:t>nm_4400_fix36.sql</w:t>
-            </w:r>
-            <w:r>
-              <w:rPr>
-                <w:szCs w:val="16"/>
-              </w:rPr>
-              <w:fldChar w:fldCharType="end"/>
-            </w:r>
+            <w:fldSimple w:instr=" DOCPROPERTY  &quot;$Install SQL Script$&quot;  \* MERGEFORMAT ">
+              <w:r>
+                <w:rPr>
+                  <w:szCs w:val="16"/>
+                </w:rPr>
+                <w:t>nm_4400_fix36.sql</w:t>
+              </w:r>
+            </w:fldSimple>
             <w:r>
               <w:rPr>
                 <w:szCs w:val="16"/>
@@ -1236,8 +1136,10 @@
               <w:pStyle w:val="TableText"/>
             </w:pPr>
             <w:r>
-              <w:t>2.38.1.6</w:t>
+              <w:t>2.38.1.7</w:t>
             </w:r>
+            <w:bookmarkStart w:id="3" w:name="_GoBack"/>
+            <w:bookmarkEnd w:id="3"/>
           </w:p>
         </w:tc>
       </w:tr>
@@ -1295,12 +1197,12 @@
       <w:pPr>
         <w:pStyle w:val="Heading1"/>
       </w:pPr>
-      <w:bookmarkStart w:id="3" w:name="_Toc349127397"/>
+      <w:bookmarkStart w:id="4" w:name="_Toc349127397"/>
       <w:r>
         <w:lastRenderedPageBreak/>
         <w:t>Log No. Summary</w:t>
       </w:r>
-      <w:bookmarkEnd w:id="3"/>
+      <w:bookmarkEnd w:id="4"/>
       <w:r>
         <w:t xml:space="preserve"> </w:t>
       </w:r>
@@ -1527,8 +1429,6 @@
               </w:rPr>
               <w:t xml:space="preserve">Population of the set of candidate datums for the query was slow due to an excessive number of records being retrieved. It is important that this is optimised and made reliable for the changes for D-118287 to take effect. </w:t>
             </w:r>
-            <w:bookmarkStart w:id="4" w:name="_GoBack"/>
-            <w:bookmarkEnd w:id="4"/>
           </w:p>
         </w:tc>
         <w:tc>
@@ -1928,7 +1828,7 @@
             <w:fldChar w:fldCharType="separate"/>
           </w:r>
           <w:r>
-            <w:t>21-Feb-13</w:t>
+            <w:t>14-Mar-13</w:t>
           </w:r>
           <w:r>
             <w:fldChar w:fldCharType="end"/>
@@ -2098,21 +1998,11 @@
               <w:rStyle w:val="HighlightText"/>
             </w:rPr>
           </w:pPr>
-          <w:r>
-            <w:fldChar w:fldCharType="begin"/>
-          </w:r>
-          <w:r>
-            <w:instrText xml:space="preserve"> DOCPROPERTY  $Product$  \* MERGEFORMAT </w:instrText>
-          </w:r>
-          <w:r>
-            <w:fldChar w:fldCharType="separate"/>
-          </w:r>
-          <w:r>
-            <w:t>Network Manager</w:t>
-          </w:r>
-          <w:r>
-            <w:fldChar w:fldCharType="end"/>
-          </w:r>
+          <w:fldSimple w:instr=" DOCPROPERTY  $Product$  \* MERGEFORMAT ">
+            <w:r>
+              <w:t>Network Manager</w:t>
+            </w:r>
+          </w:fldSimple>
           <w:r>
             <w:t xml:space="preserve"> Fix Release Notes</w:t>
           </w:r>
@@ -2159,39 +2049,19 @@
           <w:vAlign w:val="center"/>
         </w:tcPr>
         <w:p>
-          <w:r>
-            <w:fldChar w:fldCharType="begin"/>
-          </w:r>
-          <w:r>
-            <w:instrText xml:space="preserve"> DOCPROPERTY  "$Base Release$"  \* MERGEFORMAT </w:instrText>
-          </w:r>
-          <w:r>
-            <w:fldChar w:fldCharType="separate"/>
-          </w:r>
-          <w:r>
-            <w:t>4.4.0.0</w:t>
-          </w:r>
-          <w:r>
-            <w:fldChar w:fldCharType="end"/>
-          </w:r>
+          <w:fldSimple w:instr=" DOCPROPERTY  &quot;$Base Release$&quot;  \* MERGEFORMAT ">
+            <w:r>
+              <w:t>4.4.0.0</w:t>
+            </w:r>
+          </w:fldSimple>
           <w:r>
             <w:t xml:space="preserve"> Fix </w:t>
           </w:r>
-          <w:r>
-            <w:fldChar w:fldCharType="begin"/>
-          </w:r>
-          <w:r>
-            <w:instrText xml:space="preserve"> DOCPROPERTY  "$Fix Number$"  \* MERGEFORMAT </w:instrText>
-          </w:r>
-          <w:r>
-            <w:fldChar w:fldCharType="separate"/>
-          </w:r>
-          <w:r>
-            <w:t>36</w:t>
-          </w:r>
-          <w:r>
-            <w:fldChar w:fldCharType="end"/>
-          </w:r>
+          <w:fldSimple w:instr=" DOCPROPERTY  &quot;$Fix Number$&quot;  \* MERGEFORMAT ">
+            <w:r>
+              <w:t>36</w:t>
+            </w:r>
+          </w:fldSimple>
           <w:r>
             <w:fldChar w:fldCharType="begin"/>
           </w:r>
@@ -2215,24 +2085,11 @@
           <w:r>
             <w:t xml:space="preserve">: </w:t>
           </w:r>
-          <w:r>
-            <w:fldChar w:fldCharType="begin"/>
-          </w:r>
-          <w:r>
-            <w:instrText xml:space="preserve"> DOCPROPERTY  "$Release </w:instrText>
-          </w:r>
-          <w:r>
-            <w:instrText xml:space="preserve">Date$"  \* MERGEFORMAT </w:instrText>
-          </w:r>
-          <w:r>
-            <w:fldChar w:fldCharType="separate"/>
-          </w:r>
-          <w:r>
-            <w:t>19th February 2013</w:t>
-          </w:r>
-          <w:r>
-            <w:fldChar w:fldCharType="end"/>
-          </w:r>
+          <w:fldSimple w:instr=" DOCPROPERTY  &quot;$Release Date$&quot;  \* MERGEFORMAT ">
+            <w:r>
+              <w:t>19th February 2013</w:t>
+            </w:r>
+          </w:fldSimple>
         </w:p>
       </w:tc>
       <w:tc>
@@ -7396,7 +7253,7 @@
 </file>
 
 <file path=customXml/itemProps1.xml><?xml version="1.0" encoding="utf-8"?>
-<ds:datastoreItem xmlns:ds="http://schemas.openxmlformats.org/officeDocument/2006/customXml" ds:itemID="{176F9E9F-88E3-45C3-9330-E7BBC0E5D7BC}">
+<ds:datastoreItem xmlns:ds="http://schemas.openxmlformats.org/officeDocument/2006/customXml" ds:itemID="{F609403F-971C-4765-8AA5-06E98970A195}">
   <ds:schemaRefs>
     <ds:schemaRef ds:uri="http://schemas.openxmlformats.org/officeDocument/2006/bibliography"/>
   </ds:schemaRefs>

</xml_diff>

<commit_message>
Fixed issue that missed some point items at the end of datums. Note that results on partial linear routes may be affected here.
git-svn-id: svn://127.0.0.1/Core@7883 17c802ae-cbca-534c-9e8e-6d19a4926c45
</commit_message>
<xml_diff>
--- a/trunk/doc/readme_exnm04040036en_updt36.docx
+++ b/trunk/doc/readme_exnm04040036en_updt36.docx
@@ -70,11 +70,21 @@
       <w:pPr>
         <w:pStyle w:val="coverinfo"/>
       </w:pPr>
-      <w:fldSimple w:instr=" DOCPROPERTY  $Product$  \* MERGEFORMAT ">
-        <w:r>
-          <w:t>Network Manager</w:t>
-        </w:r>
-      </w:fldSimple>
+      <w:r>
+        <w:fldChar w:fldCharType="begin"/>
+      </w:r>
+      <w:r>
+        <w:instrText xml:space="preserve"> DOCPROPERTY  $Product$  \* MERGEFORMAT </w:instrText>
+      </w:r>
+      <w:r>
+        <w:fldChar w:fldCharType="separate"/>
+      </w:r>
+      <w:r>
+        <w:t>Network Manager</w:t>
+      </w:r>
+      <w:r>
+        <w:fldChar w:fldCharType="end"/>
+      </w:r>
     </w:p>
     <w:p>
       <w:pPr>
@@ -104,19 +114,39 @@
       <w:pPr>
         <w:pStyle w:val="CoverVersion"/>
       </w:pPr>
-      <w:fldSimple w:instr=" DOCPROPERTY  &quot;$Base Release$&quot;  \* MERGEFORMAT ">
-        <w:r>
-          <w:t>4.4.0.0</w:t>
-        </w:r>
-      </w:fldSimple>
+      <w:r>
+        <w:fldChar w:fldCharType="begin"/>
+      </w:r>
+      <w:r>
+        <w:instrText xml:space="preserve"> DOCPROPERTY  "$Base Release$"  \* MERGEFORMAT </w:instrText>
+      </w:r>
+      <w:r>
+        <w:fldChar w:fldCharType="separate"/>
+      </w:r>
+      <w:r>
+        <w:t>4.4.0.0</w:t>
+      </w:r>
+      <w:r>
+        <w:fldChar w:fldCharType="end"/>
+      </w:r>
       <w:r>
         <w:t xml:space="preserve"> Fix </w:t>
       </w:r>
-      <w:fldSimple w:instr=" DOCPROPERTY  &quot;$Fix Number$&quot;  \* MERGEFORMAT ">
-        <w:r>
-          <w:t>36</w:t>
-        </w:r>
-      </w:fldSimple>
+      <w:r>
+        <w:fldChar w:fldCharType="begin"/>
+      </w:r>
+      <w:r>
+        <w:instrText xml:space="preserve"> DOCPROPERTY  "$Fix Number$"  \* MERGEFORMAT </w:instrText>
+      </w:r>
+      <w:r>
+        <w:fldChar w:fldCharType="separate"/>
+      </w:r>
+      <w:r>
+        <w:t>36</w:t>
+      </w:r>
+      <w:r>
+        <w:fldChar w:fldCharType="end"/>
+      </w:r>
     </w:p>
     <w:p>
       <w:pPr>
@@ -501,15 +531,25 @@
       <w:r>
         <w:t xml:space="preserve">This document defines the changes made to the </w:t>
       </w:r>
-      <w:fldSimple w:instr=" DOCPROPERTY  $Product$  \* MERGEFORMAT ">
-        <w:r>
-          <w:t>Network Manager</w:t>
-        </w:r>
-      </w:fldSimple>
       <w:r>
         <w:fldChar w:fldCharType="begin"/>
       </w:r>
       <w:r>
+        <w:instrText xml:space="preserve"> DOCPROPERTY  $Product$  \* MERGEFORMAT </w:instrText>
+      </w:r>
+      <w:r>
+        <w:fldChar w:fldCharType="separate"/>
+      </w:r>
+      <w:r>
+        <w:t>Network Manager</w:t>
+      </w:r>
+      <w:r>
+        <w:fldChar w:fldCharType="end"/>
+      </w:r>
+      <w:r>
+        <w:fldChar w:fldCharType="begin"/>
+      </w:r>
+      <w:r>
         <w:instrText xml:space="preserve"> SUBJECT   \* MERGEFORMAT </w:instrText>
       </w:r>
       <w:r>
@@ -521,19 +561,42 @@
       <w:r>
         <w:t xml:space="preserve">product for </w:t>
       </w:r>
-      <w:fldSimple w:instr=" DOCPROPERTY  &quot;$Base Release$&quot;  \* MERGEFORMAT ">
-        <w:r>
-          <w:t>4.4.0.0</w:t>
-        </w:r>
-      </w:fldSimple>
+      <w:r>
+        <w:fldChar w:fldCharType="begin"/>
+      </w:r>
+      <w:r>
+        <w:instrText xml:space="preserve"> DOCPROPERTY  "$Base Rel</w:instrText>
+      </w:r>
+      <w:r>
+        <w:instrText xml:space="preserve">ease$"  \* MERGEFORMAT </w:instrText>
+      </w:r>
+      <w:r>
+        <w:fldChar w:fldCharType="separate"/>
+      </w:r>
+      <w:r>
+        <w:t>4.4.0.0</w:t>
+      </w:r>
+      <w:r>
+        <w:fldChar w:fldCharType="end"/>
+      </w:r>
       <w:r>
         <w:t xml:space="preserve"> Fix </w:t>
       </w:r>
-      <w:fldSimple w:instr=" DOCPROPERTY  &quot;$Fix Number$&quot;  \* MERGEFORMAT ">
-        <w:r>
-          <w:t>36</w:t>
-        </w:r>
-      </w:fldSimple>
+      <w:r>
+        <w:fldChar w:fldCharType="begin"/>
+      </w:r>
+      <w:r>
+        <w:instrText xml:space="preserve"> DOCPROPERTY  "$Fix Number$"  \* MERGEFORMAT </w:instrText>
+      </w:r>
+      <w:r>
+        <w:fldChar w:fldCharType="separate"/>
+      </w:r>
+      <w:r>
+        <w:t>36</w:t>
+      </w:r>
+      <w:r>
+        <w:fldChar w:fldCharType="end"/>
+      </w:r>
       <w:r>
         <w:t xml:space="preserve"> </w:t>
       </w:r>
@@ -612,11 +675,21 @@
             <w:pPr>
               <w:pStyle w:val="TableText"/>
             </w:pPr>
-            <w:fldSimple w:instr=" DOCPROPERTY  &quot;$Base Release$&quot;  \* MERGEFORMAT ">
-              <w:r>
-                <w:t>4.4.0.0</w:t>
-              </w:r>
-            </w:fldSimple>
+            <w:r>
+              <w:fldChar w:fldCharType="begin"/>
+            </w:r>
+            <w:r>
+              <w:instrText xml:space="preserve"> DOCPROPERTY  "$Base Release$"  \* MERGEFORMAT </w:instrText>
+            </w:r>
+            <w:r>
+              <w:fldChar w:fldCharType="separate"/>
+            </w:r>
+            <w:r>
+              <w:t>4.4.0.0</w:t>
+            </w:r>
+            <w:r>
+              <w:fldChar w:fldCharType="end"/>
+            </w:r>
           </w:p>
         </w:tc>
       </w:tr>
@@ -743,15 +816,29 @@
               </w:rPr>
               <w:t xml:space="preserve">that </w:t>
             </w:r>
-            <w:fldSimple w:instr=" DOCPROPERTY  &quot;$Bentley Select Release$&quot;  \* MERGEFORMAT ">
-              <w:r>
-                <w:rPr>
-                  <w:sz w:val="16"/>
-                  <w:szCs w:val="16"/>
-                </w:rPr>
-                <w:t>exnm04040036en</w:t>
-              </w:r>
-            </w:fldSimple>
+            <w:r>
+              <w:fldChar w:fldCharType="begin"/>
+            </w:r>
+            <w:r>
+              <w:instrText xml:space="preserve"> DOCPROPERTY  "$Bentley Select Release$"  \* MERGEFORMAT </w:instrText>
+            </w:r>
+            <w:r>
+              <w:fldChar w:fldCharType="separate"/>
+            </w:r>
+            <w:r>
+              <w:rPr>
+                <w:sz w:val="16"/>
+                <w:szCs w:val="16"/>
+              </w:rPr>
+              <w:t>exnm04040036en</w:t>
+            </w:r>
+            <w:r>
+              <w:rPr>
+                <w:sz w:val="16"/>
+                <w:szCs w:val="16"/>
+              </w:rPr>
+              <w:fldChar w:fldCharType="end"/>
+            </w:r>
             <w:r>
               <w:rPr>
                 <w:sz w:val="16"/>
@@ -811,14 +898,27 @@
               </w:rPr>
               <w:t xml:space="preserve">At the prompt type START </w:t>
             </w:r>
-            <w:fldSimple w:instr=" DOCPROPERTY  &quot;$Install SQL Script$&quot;  \* MERGEFORMAT ">
-              <w:r>
-                <w:rPr>
-                  <w:szCs w:val="16"/>
-                </w:rPr>
-                <w:t>nm_4400_fix36.sql</w:t>
-              </w:r>
-            </w:fldSimple>
+            <w:r>
+              <w:fldChar w:fldCharType="begin"/>
+            </w:r>
+            <w:r>
+              <w:instrText xml:space="preserve"> DOCPROPERTY  "$Install SQL Script$"  \* MERGEFORMAT </w:instrText>
+            </w:r>
+            <w:r>
+              <w:fldChar w:fldCharType="separate"/>
+            </w:r>
+            <w:r>
+              <w:rPr>
+                <w:szCs w:val="16"/>
+              </w:rPr>
+              <w:t>nm_4400_fix36.sql</w:t>
+            </w:r>
+            <w:r>
+              <w:rPr>
+                <w:szCs w:val="16"/>
+              </w:rPr>
+              <w:fldChar w:fldCharType="end"/>
+            </w:r>
             <w:r>
               <w:rPr>
                 <w:szCs w:val="16"/>
@@ -1136,10 +1236,8 @@
               <w:pStyle w:val="TableText"/>
             </w:pPr>
             <w:r>
-              <w:t>2.38.1.7</w:t>
+              <w:t>2.38.1.8</w:t>
             </w:r>
-            <w:bookmarkStart w:id="3" w:name="_GoBack"/>
-            <w:bookmarkEnd w:id="3"/>
           </w:p>
         </w:tc>
       </w:tr>
@@ -1197,12 +1295,12 @@
       <w:pPr>
         <w:pStyle w:val="Heading1"/>
       </w:pPr>
-      <w:bookmarkStart w:id="4" w:name="_Toc349127397"/>
+      <w:bookmarkStart w:id="3" w:name="_Toc349127397"/>
       <w:r>
         <w:lastRenderedPageBreak/>
         <w:t>Log No. Summary</w:t>
       </w:r>
-      <w:bookmarkEnd w:id="4"/>
+      <w:bookmarkEnd w:id="3"/>
       <w:r>
         <w:t xml:space="preserve"> </w:t>
       </w:r>
@@ -1349,6 +1447,22 @@
           <w:p>
             <w:pPr>
               <w:pStyle w:val="TableText"/>
+            </w:pPr>
+            <w:r>
+              <w:t>Merge Query is not working correctly - Queries that include both continuous and point assets do not return point results when run against a Group of Groups</w:t>
+            </w:r>
+            <w:r>
+              <w:t>. The code performs an incorrect intersection between candidate network and the splitting agent locations.</w:t>
+            </w:r>
+          </w:p>
+          <w:p>
+            <w:pPr>
+              <w:pStyle w:val="TableText"/>
+            </w:pPr>
+          </w:p>
+          <w:p>
+            <w:pPr>
+              <w:pStyle w:val="TableText"/>
               <w:rPr>
                 <w:rStyle w:val="TableTitleline"/>
                 <w:b w:val="0"/>
@@ -1358,11 +1472,10 @@
               </w:rPr>
             </w:pPr>
             <w:r>
-              <w:t>Merge Query is not working correctly - Queries that include both continuous and point assets do not return point results when run against a Group of Groups</w:t>
+              <w:t>In making the corrections it was also noted that some point data that was co-incident with measures at the end of datum were excluded from the result set.</w:t>
             </w:r>
-            <w:r>
-              <w:t>. The code performs an incorrect intersection between candidate network and the splitting agent locations.</w:t>
-            </w:r>
+            <w:bookmarkStart w:id="4" w:name="_GoBack"/>
+            <w:bookmarkEnd w:id="4"/>
           </w:p>
         </w:tc>
         <w:tc>
@@ -1828,7 +1941,7 @@
             <w:fldChar w:fldCharType="separate"/>
           </w:r>
           <w:r>
-            <w:t>14-Mar-13</w:t>
+            <w:t>19-Mar-13</w:t>
           </w:r>
           <w:r>
             <w:fldChar w:fldCharType="end"/>
@@ -1998,11 +2111,21 @@
               <w:rStyle w:val="HighlightText"/>
             </w:rPr>
           </w:pPr>
-          <w:fldSimple w:instr=" DOCPROPERTY  $Product$  \* MERGEFORMAT ">
-            <w:r>
-              <w:t>Network Manager</w:t>
-            </w:r>
-          </w:fldSimple>
+          <w:r>
+            <w:fldChar w:fldCharType="begin"/>
+          </w:r>
+          <w:r>
+            <w:instrText xml:space="preserve"> DOCPROPERTY  $Product$  \* MERGEFORMAT </w:instrText>
+          </w:r>
+          <w:r>
+            <w:fldChar w:fldCharType="separate"/>
+          </w:r>
+          <w:r>
+            <w:t>Network Manager</w:t>
+          </w:r>
+          <w:r>
+            <w:fldChar w:fldCharType="end"/>
+          </w:r>
           <w:r>
             <w:t xml:space="preserve"> Fix Release Notes</w:t>
           </w:r>
@@ -2049,19 +2172,39 @@
           <w:vAlign w:val="center"/>
         </w:tcPr>
         <w:p>
-          <w:fldSimple w:instr=" DOCPROPERTY  &quot;$Base Release$&quot;  \* MERGEFORMAT ">
-            <w:r>
-              <w:t>4.4.0.0</w:t>
-            </w:r>
-          </w:fldSimple>
+          <w:r>
+            <w:fldChar w:fldCharType="begin"/>
+          </w:r>
+          <w:r>
+            <w:instrText xml:space="preserve"> DOCPROPERTY  "$Base Release$"  \* MERGEFORMAT </w:instrText>
+          </w:r>
+          <w:r>
+            <w:fldChar w:fldCharType="separate"/>
+          </w:r>
+          <w:r>
+            <w:t>4.4.0.0</w:t>
+          </w:r>
+          <w:r>
+            <w:fldChar w:fldCharType="end"/>
+          </w:r>
           <w:r>
             <w:t xml:space="preserve"> Fix </w:t>
           </w:r>
-          <w:fldSimple w:instr=" DOCPROPERTY  &quot;$Fix Number$&quot;  \* MERGEFORMAT ">
-            <w:r>
-              <w:t>36</w:t>
-            </w:r>
-          </w:fldSimple>
+          <w:r>
+            <w:fldChar w:fldCharType="begin"/>
+          </w:r>
+          <w:r>
+            <w:instrText xml:space="preserve"> DOCPROPERTY  "$Fix Number$"  \* MERGEFORMAT </w:instrText>
+          </w:r>
+          <w:r>
+            <w:fldChar w:fldCharType="separate"/>
+          </w:r>
+          <w:r>
+            <w:t>36</w:t>
+          </w:r>
+          <w:r>
+            <w:fldChar w:fldCharType="end"/>
+          </w:r>
           <w:r>
             <w:fldChar w:fldCharType="begin"/>
           </w:r>
@@ -2085,11 +2228,21 @@
           <w:r>
             <w:t xml:space="preserve">: </w:t>
           </w:r>
-          <w:fldSimple w:instr=" DOCPROPERTY  &quot;$Release Date$&quot;  \* MERGEFORMAT ">
-            <w:r>
-              <w:t>19th February 2013</w:t>
-            </w:r>
-          </w:fldSimple>
+          <w:r>
+            <w:fldChar w:fldCharType="begin"/>
+          </w:r>
+          <w:r>
+            <w:instrText xml:space="preserve"> DOCPROPERTY  "$Release Date$"  \* MERGEFORMAT </w:instrText>
+          </w:r>
+          <w:r>
+            <w:fldChar w:fldCharType="separate"/>
+          </w:r>
+          <w:r>
+            <w:t>19th February 2013</w:t>
+          </w:r>
+          <w:r>
+            <w:fldChar w:fldCharType="end"/>
+          </w:r>
         </w:p>
       </w:tc>
       <w:tc>
@@ -7253,7 +7406,7 @@
 </file>
 
 <file path=customXml/itemProps1.xml><?xml version="1.0" encoding="utf-8"?>
-<ds:datastoreItem xmlns:ds="http://schemas.openxmlformats.org/officeDocument/2006/customXml" ds:itemID="{F609403F-971C-4765-8AA5-06E98970A195}">
+<ds:datastoreItem xmlns:ds="http://schemas.openxmlformats.org/officeDocument/2006/customXml" ds:itemID="{C8E22D0E-9CC3-4304-8944-AEFC4E2D645C}">
   <ds:schemaRefs>
     <ds:schemaRef ds:uri="http://schemas.openxmlformats.org/officeDocument/2006/bibliography"/>
   </ds:schemaRefs>

</xml_diff>

<commit_message>
Updated version number of package in list of amended files
git-svn-id: svn://127.0.0.1/Core@7894 17c802ae-cbca-534c-9e8e-6d19a4926c45
</commit_message>
<xml_diff>
--- a/trunk/doc/readme_exnm04040036en_updt36.docx
+++ b/trunk/doc/readme_exnm04040036en_updt36.docx
@@ -1,6 +1,6 @@
 
 <file path=word/document.xml><?xml version="1.0" encoding="utf-8"?>
-<w:document xmlns:wpc="http://schemas.microsoft.com/office/word/2010/wordprocessingCanvas" xmlns:mc="http://schemas.openxmlformats.org/markup-compatibility/2006" xmlns:o="urn:schemas-microsoft-com:office:office" xmlns:r="http://schemas.openxmlformats.org/officeDocument/2006/relationships" xmlns:m="http://schemas.openxmlformats.org/officeDocument/2006/math" xmlns:v="urn:schemas-microsoft-com:vml" xmlns:wp14="http://schemas.microsoft.com/office/word/2010/wordprocessingDrawing" xmlns:wp="http://schemas.openxmlformats.org/drawingml/2006/wordprocessingDrawing" xmlns:w10="urn:schemas-microsoft-com:office:word" xmlns:w="http://schemas.openxmlformats.org/wordprocessingml/2006/main" xmlns:w14="http://schemas.microsoft.com/office/word/2010/wordml" xmlns:wpg="http://schemas.microsoft.com/office/word/2010/wordprocessingGroup" xmlns:wpi="http://schemas.microsoft.com/office/word/2010/wordprocessingInk" xmlns:wne="http://schemas.microsoft.com/office/word/2006/wordml" xmlns:wps="http://schemas.microsoft.com/office/word/2010/wordprocessingShape" mc:Ignorable="w14 wp14">
+<w:document xmlns:ve="http://schemas.openxmlformats.org/markup-compatibility/2006" xmlns:o="urn:schemas-microsoft-com:office:office" xmlns:r="http://schemas.openxmlformats.org/officeDocument/2006/relationships" xmlns:m="http://schemas.openxmlformats.org/officeDocument/2006/math" xmlns:v="urn:schemas-microsoft-com:vml" xmlns:wp="http://schemas.openxmlformats.org/drawingml/2006/wordprocessingDrawing" xmlns:w10="urn:schemas-microsoft-com:office:word" xmlns:w="http://schemas.openxmlformats.org/wordprocessingml/2006/main" xmlns:wne="http://schemas.microsoft.com/office/word/2006/wordml">
   <w:body>
     <w:p/>
     <w:p/>
@@ -16,6 +16,7 @@
       <w:r>
         <w:rPr>
           <w:noProof/>
+          <w:lang w:val="en-US" w:eastAsia="en-US"/>
         </w:rPr>
         <w:drawing>
           <wp:inline distT="0" distB="0" distL="0" distR="0">
@@ -35,7 +36,7 @@
                     </pic:cNvPicPr>
                   </pic:nvPicPr>
                   <pic:blipFill>
-                    <a:blip r:embed="rId9" cstate="print"/>
+                    <a:blip r:embed="rId8" cstate="print"/>
                     <a:srcRect/>
                     <a:stretch>
                       <a:fillRect/>
@@ -70,21 +71,11 @@
       <w:pPr>
         <w:pStyle w:val="coverinfo"/>
       </w:pPr>
-      <w:r>
-        <w:fldChar w:fldCharType="begin"/>
-      </w:r>
-      <w:r>
-        <w:instrText xml:space="preserve"> DOCPROPERTY  $Product$  \* MERGEFORMAT </w:instrText>
-      </w:r>
-      <w:r>
-        <w:fldChar w:fldCharType="separate"/>
-      </w:r>
-      <w:r>
-        <w:t>Network Manager</w:t>
-      </w:r>
-      <w:r>
-        <w:fldChar w:fldCharType="end"/>
-      </w:r>
+      <w:fldSimple w:instr=" DOCPROPERTY  $Product$  \* MERGEFORMAT ">
+        <w:r>
+          <w:t>Network Manager</w:t>
+        </w:r>
+      </w:fldSimple>
     </w:p>
     <w:p>
       <w:pPr>
@@ -114,49 +105,29 @@
       <w:pPr>
         <w:pStyle w:val="CoverVersion"/>
       </w:pPr>
-      <w:r>
-        <w:fldChar w:fldCharType="begin"/>
-      </w:r>
-      <w:r>
-        <w:instrText xml:space="preserve"> DOCPROPERTY  "$Base Release$"  \* MERGEFORMAT </w:instrText>
-      </w:r>
-      <w:r>
-        <w:fldChar w:fldCharType="separate"/>
-      </w:r>
-      <w:r>
-        <w:t>4.4.0.0</w:t>
-      </w:r>
-      <w:r>
-        <w:fldChar w:fldCharType="end"/>
-      </w:r>
+      <w:fldSimple w:instr=" DOCPROPERTY  &quot;$Base Release$&quot;  \* MERGEFORMAT ">
+        <w:r>
+          <w:t>4.4.0.0</w:t>
+        </w:r>
+      </w:fldSimple>
       <w:r>
         <w:t xml:space="preserve"> Fix </w:t>
       </w:r>
-      <w:r>
-        <w:fldChar w:fldCharType="begin"/>
-      </w:r>
-      <w:r>
-        <w:instrText xml:space="preserve"> DOCPROPERTY  "$Fix Number$"  \* MERGEFORMAT </w:instrText>
-      </w:r>
-      <w:r>
-        <w:fldChar w:fldCharType="separate"/>
-      </w:r>
-      <w:r>
-        <w:t>36</w:t>
-      </w:r>
-      <w:r>
-        <w:fldChar w:fldCharType="end"/>
-      </w:r>
+      <w:fldSimple w:instr=" DOCPROPERTY  &quot;$Fix Number$&quot;  \* MERGEFORMAT ">
+        <w:r>
+          <w:t>36</w:t>
+        </w:r>
+      </w:fldSimple>
     </w:p>
     <w:p>
       <w:pPr>
         <w:sectPr>
-          <w:headerReference w:type="even" r:id="rId10"/>
-          <w:headerReference w:type="default" r:id="rId11"/>
-          <w:footerReference w:type="even" r:id="rId12"/>
-          <w:footerReference w:type="default" r:id="rId13"/>
-          <w:headerReference w:type="first" r:id="rId14"/>
-          <w:footerReference w:type="first" r:id="rId15"/>
+          <w:headerReference w:type="even" r:id="rId9"/>
+          <w:headerReference w:type="default" r:id="rId10"/>
+          <w:footerReference w:type="even" r:id="rId11"/>
+          <w:footerReference w:type="default" r:id="rId12"/>
+          <w:headerReference w:type="first" r:id="rId13"/>
+          <w:footerReference w:type="first" r:id="rId14"/>
           <w:pgSz w:w="12240" w:h="15840" w:code="1"/>
           <w:pgMar w:top="1440" w:right="1080" w:bottom="1440" w:left="1080" w:header="720" w:footer="720" w:gutter="0"/>
           <w:pgBorders w:display="firstPage" w:offsetFrom="page">
@@ -531,72 +502,39 @@
       <w:r>
         <w:t xml:space="preserve">This document defines the changes made to the </w:t>
       </w:r>
+      <w:fldSimple w:instr=" DOCPROPERTY  $Product$  \* MERGEFORMAT ">
+        <w:r>
+          <w:t>Network Manager</w:t>
+        </w:r>
+      </w:fldSimple>
       <w:r>
         <w:fldChar w:fldCharType="begin"/>
       </w:r>
       <w:r>
-        <w:instrText xml:space="preserve"> DOCPROPERTY  $Product$  \* MERGEFORMAT </w:instrText>
-      </w:r>
-      <w:r>
-        <w:fldChar w:fldCharType="separate"/>
-      </w:r>
-      <w:r>
-        <w:t>Network Manager</w:t>
+        <w:instrText xml:space="preserve"> SUBJECT   \* MERGEFORMAT </w:instrText>
       </w:r>
       <w:r>
         <w:fldChar w:fldCharType="end"/>
       </w:r>
       <w:r>
-        <w:fldChar w:fldCharType="begin"/>
-      </w:r>
-      <w:r>
-        <w:instrText xml:space="preserve"> SUBJECT   \* MERGEFORMAT </w:instrText>
-      </w:r>
-      <w:r>
-        <w:fldChar w:fldCharType="end"/>
-      </w:r>
-      <w:r>
         <w:t xml:space="preserve"> </w:t>
       </w:r>
       <w:r>
         <w:t xml:space="preserve">product for </w:t>
       </w:r>
-      <w:r>
-        <w:fldChar w:fldCharType="begin"/>
-      </w:r>
-      <w:r>
-        <w:instrText xml:space="preserve"> DOCPROPERTY  "$Base Rel</w:instrText>
-      </w:r>
-      <w:r>
-        <w:instrText xml:space="preserve">ease$"  \* MERGEFORMAT </w:instrText>
-      </w:r>
-      <w:r>
-        <w:fldChar w:fldCharType="separate"/>
-      </w:r>
-      <w:r>
-        <w:t>4.4.0.0</w:t>
-      </w:r>
-      <w:r>
-        <w:fldChar w:fldCharType="end"/>
-      </w:r>
+      <w:fldSimple w:instr=" DOCPROPERTY  &quot;$Base Release$&quot;  \* MERGEFORMAT ">
+        <w:r>
+          <w:t>4.4.0.0</w:t>
+        </w:r>
+      </w:fldSimple>
       <w:r>
         <w:t xml:space="preserve"> Fix </w:t>
       </w:r>
-      <w:r>
-        <w:fldChar w:fldCharType="begin"/>
-      </w:r>
-      <w:r>
-        <w:instrText xml:space="preserve"> DOCPROPERTY  "$Fix Number$"  \* MERGEFORMAT </w:instrText>
-      </w:r>
-      <w:r>
-        <w:fldChar w:fldCharType="separate"/>
-      </w:r>
-      <w:r>
-        <w:t>36</w:t>
-      </w:r>
-      <w:r>
-        <w:fldChar w:fldCharType="end"/>
-      </w:r>
+      <w:fldSimple w:instr=" DOCPROPERTY  &quot;$Fix Number$&quot;  \* MERGEFORMAT ">
+        <w:r>
+          <w:t>36</w:t>
+        </w:r>
+      </w:fldSimple>
       <w:r>
         <w:t xml:space="preserve"> </w:t>
       </w:r>
@@ -637,7 +575,7 @@
           <w:bottom w:w="29" w:type="dxa"/>
           <w:right w:w="115" w:type="dxa"/>
         </w:tblCellMar>
-        <w:tblLook w:val="0000" w:firstRow="0" w:lastRow="0" w:firstColumn="0" w:lastColumn="0" w:noHBand="0" w:noVBand="0"/>
+        <w:tblLook w:val="0000"/>
       </w:tblPr>
       <w:tblGrid>
         <w:gridCol w:w="2386"/>
@@ -675,21 +613,11 @@
             <w:pPr>
               <w:pStyle w:val="TableText"/>
             </w:pPr>
-            <w:r>
-              <w:fldChar w:fldCharType="begin"/>
-            </w:r>
-            <w:r>
-              <w:instrText xml:space="preserve"> DOCPROPERTY  "$Base Release$"  \* MERGEFORMAT </w:instrText>
-            </w:r>
-            <w:r>
-              <w:fldChar w:fldCharType="separate"/>
-            </w:r>
-            <w:r>
-              <w:t>4.4.0.0</w:t>
-            </w:r>
-            <w:r>
-              <w:fldChar w:fldCharType="end"/>
-            </w:r>
+            <w:fldSimple w:instr=" DOCPROPERTY  &quot;$Base Release$&quot;  \* MERGEFORMAT ">
+              <w:r>
+                <w:t>4.4.0.0</w:t>
+              </w:r>
+            </w:fldSimple>
           </w:p>
         </w:tc>
       </w:tr>
@@ -816,29 +744,15 @@
               </w:rPr>
               <w:t xml:space="preserve">that </w:t>
             </w:r>
-            <w:r>
-              <w:fldChar w:fldCharType="begin"/>
-            </w:r>
-            <w:r>
-              <w:instrText xml:space="preserve"> DOCPROPERTY  "$Bentley Select Release$"  \* MERGEFORMAT </w:instrText>
-            </w:r>
-            <w:r>
-              <w:fldChar w:fldCharType="separate"/>
-            </w:r>
-            <w:r>
-              <w:rPr>
-                <w:sz w:val="16"/>
-                <w:szCs w:val="16"/>
-              </w:rPr>
-              <w:t>exnm04040036en</w:t>
-            </w:r>
-            <w:r>
-              <w:rPr>
-                <w:sz w:val="16"/>
-                <w:szCs w:val="16"/>
-              </w:rPr>
-              <w:fldChar w:fldCharType="end"/>
-            </w:r>
+            <w:fldSimple w:instr=" DOCPROPERTY  &quot;$Bentley Select Release$&quot;  \* MERGEFORMAT ">
+              <w:r>
+                <w:rPr>
+                  <w:sz w:val="16"/>
+                  <w:szCs w:val="16"/>
+                </w:rPr>
+                <w:t>exnm04040036en</w:t>
+              </w:r>
+            </w:fldSimple>
             <w:r>
               <w:rPr>
                 <w:sz w:val="16"/>
@@ -898,27 +812,14 @@
               </w:rPr>
               <w:t xml:space="preserve">At the prompt type START </w:t>
             </w:r>
-            <w:r>
-              <w:fldChar w:fldCharType="begin"/>
-            </w:r>
-            <w:r>
-              <w:instrText xml:space="preserve"> DOCPROPERTY  "$Install SQL Script$"  \* MERGEFORMAT </w:instrText>
-            </w:r>
-            <w:r>
-              <w:fldChar w:fldCharType="separate"/>
-            </w:r>
-            <w:r>
-              <w:rPr>
-                <w:szCs w:val="16"/>
-              </w:rPr>
-              <w:t>nm_4400_fix36.sql</w:t>
-            </w:r>
-            <w:r>
-              <w:rPr>
-                <w:szCs w:val="16"/>
-              </w:rPr>
-              <w:fldChar w:fldCharType="end"/>
-            </w:r>
+            <w:fldSimple w:instr=" DOCPROPERTY  &quot;$Install SQL Script$&quot;  \* MERGEFORMAT ">
+              <w:r>
+                <w:rPr>
+                  <w:szCs w:val="16"/>
+                </w:rPr>
+                <w:t>nm_4400_fix36.sql</w:t>
+              </w:r>
+            </w:fldSimple>
             <w:r>
               <w:rPr>
                 <w:szCs w:val="16"/>
@@ -1135,7 +1036,7 @@
           <w:bottom w:w="29" w:type="dxa"/>
           <w:right w:w="115" w:type="dxa"/>
         </w:tblCellMar>
-        <w:tblLook w:val="0000" w:firstRow="0" w:lastRow="0" w:firstColumn="0" w:lastColumn="0" w:noHBand="0" w:noVBand="0"/>
+        <w:tblLook w:val="0000"/>
       </w:tblPr>
       <w:tblGrid>
         <w:gridCol w:w="2386"/>
@@ -1222,7 +1123,17 @@
                 <w:i w:val="0"/>
                 <w:iCs w:val="0"/>
               </w:rPr>
-              <w:t>Nm3bulk_mrg.pkw</w:t>
+              <w:t>n</w:t>
+            </w:r>
+            <w:r>
+              <w:rPr>
+                <w:rStyle w:val="TableTitleline"/>
+                <w:b w:val="0"/>
+                <w:bCs w:val="0"/>
+                <w:i w:val="0"/>
+                <w:iCs w:val="0"/>
+              </w:rPr>
+              <w:t>m3bulk_mrg.pkw</w:t>
             </w:r>
           </w:p>
         </w:tc>
@@ -1236,42 +1147,11 @@
               <w:pStyle w:val="TableText"/>
             </w:pPr>
             <w:r>
-              <w:t>2.38.1.8</w:t>
+              <w:t>2.38.1.</w:t>
             </w:r>
-          </w:p>
-        </w:tc>
-      </w:tr>
-      <w:tr>
-        <w:trPr>
-          <w:trHeight w:val="80"/>
-        </w:trPr>
-        <w:tc>
-          <w:tcPr>
-            <w:tcW w:w="2386" w:type="dxa"/>
-            <w:shd w:val="clear" w:color="auto" w:fill="FFFFFF" w:themeFill="background1"/>
-          </w:tcPr>
-          <w:p>
-            <w:pPr>
-              <w:pStyle w:val="TableText"/>
-              <w:rPr>
-                <w:rStyle w:val="TableTitleline"/>
-                <w:b w:val="0"/>
-                <w:bCs w:val="0"/>
-                <w:i w:val="0"/>
-                <w:iCs w:val="0"/>
-              </w:rPr>
-            </w:pPr>
-          </w:p>
-        </w:tc>
-        <w:tc>
-          <w:tcPr>
-            <w:tcW w:w="7892" w:type="dxa"/>
-            <w:shd w:val="clear" w:color="auto" w:fill="FFFFFF" w:themeFill="background1"/>
-          </w:tcPr>
-          <w:p>
-            <w:pPr>
-              <w:pStyle w:val="TableText"/>
-            </w:pPr>
+            <w:r>
+              <w:t>9</w:t>
+            </w:r>
           </w:p>
         </w:tc>
       </w:tr>
@@ -1351,7 +1231,7 @@
           <w:bottom w:w="29" w:type="dxa"/>
           <w:right w:w="115" w:type="dxa"/>
         </w:tblCellMar>
-        <w:tblLook w:val="0000" w:firstRow="0" w:lastRow="0" w:firstColumn="0" w:lastColumn="0" w:noHBand="0" w:noVBand="0"/>
+        <w:tblLook w:val="0000"/>
       </w:tblPr>
       <w:tblGrid>
         <w:gridCol w:w="5965"/>
@@ -1581,10 +1461,10 @@
       </w:pPr>
     </w:p>
     <w:sectPr>
-      <w:headerReference w:type="default" r:id="rId16"/>
-      <w:footerReference w:type="default" r:id="rId17"/>
-      <w:headerReference w:type="first" r:id="rId18"/>
-      <w:footerReference w:type="first" r:id="rId19"/>
+      <w:headerReference w:type="default" r:id="rId15"/>
+      <w:footerReference w:type="default" r:id="rId16"/>
+      <w:headerReference w:type="first" r:id="rId17"/>
+      <w:footerReference w:type="first" r:id="rId18"/>
       <w:pgSz w:w="12240" w:h="15840" w:code="1"/>
       <w:pgMar w:top="1440" w:right="1080" w:bottom="1440" w:left="1080" w:header="720" w:footer="720" w:gutter="0"/>
       <w:pgNumType w:start="1"/>
@@ -1596,7 +1476,7 @@
 </file>
 
 <file path=word/endnotes.xml><?xml version="1.0" encoding="utf-8"?>
-<w:endnotes xmlns:wpc="http://schemas.microsoft.com/office/word/2010/wordprocessingCanvas" xmlns:mc="http://schemas.openxmlformats.org/markup-compatibility/2006" xmlns:o="urn:schemas-microsoft-com:office:office" xmlns:r="http://schemas.openxmlformats.org/officeDocument/2006/relationships" xmlns:m="http://schemas.openxmlformats.org/officeDocument/2006/math" xmlns:v="urn:schemas-microsoft-com:vml" xmlns:wp14="http://schemas.microsoft.com/office/word/2010/wordprocessingDrawing" xmlns:wp="http://schemas.openxmlformats.org/drawingml/2006/wordprocessingDrawing" xmlns:w10="urn:schemas-microsoft-com:office:word" xmlns:w="http://schemas.openxmlformats.org/wordprocessingml/2006/main" xmlns:w14="http://schemas.microsoft.com/office/word/2010/wordml" xmlns:wpg="http://schemas.microsoft.com/office/word/2010/wordprocessingGroup" xmlns:wpi="http://schemas.microsoft.com/office/word/2010/wordprocessingInk" xmlns:wne="http://schemas.microsoft.com/office/word/2006/wordml" xmlns:wps="http://schemas.microsoft.com/office/word/2010/wordprocessingShape" mc:Ignorable="w14 wp14">
+<w:endnotes xmlns:ve="http://schemas.openxmlformats.org/markup-compatibility/2006" xmlns:o="urn:schemas-microsoft-com:office:office" xmlns:r="http://schemas.openxmlformats.org/officeDocument/2006/relationships" xmlns:m="http://schemas.openxmlformats.org/officeDocument/2006/math" xmlns:v="urn:schemas-microsoft-com:vml" xmlns:wp="http://schemas.openxmlformats.org/drawingml/2006/wordprocessingDrawing" xmlns:w10="urn:schemas-microsoft-com:office:word" xmlns:w="http://schemas.openxmlformats.org/wordprocessingml/2006/main" xmlns:wne="http://schemas.microsoft.com/office/word/2006/wordml">
   <w:endnote w:type="separator" w:id="-1">
     <w:p>
       <w:pPr>
@@ -1621,7 +1501,7 @@
 </file>
 
 <file path=word/footer1.xml><?xml version="1.0" encoding="utf-8"?>
-<w:ftr xmlns:wpc="http://schemas.microsoft.com/office/word/2010/wordprocessingCanvas" xmlns:mc="http://schemas.openxmlformats.org/markup-compatibility/2006" xmlns:o="urn:schemas-microsoft-com:office:office" xmlns:r="http://schemas.openxmlformats.org/officeDocument/2006/relationships" xmlns:m="http://schemas.openxmlformats.org/officeDocument/2006/math" xmlns:v="urn:schemas-microsoft-com:vml" xmlns:wp14="http://schemas.microsoft.com/office/word/2010/wordprocessingDrawing" xmlns:wp="http://schemas.openxmlformats.org/drawingml/2006/wordprocessingDrawing" xmlns:w10="urn:schemas-microsoft-com:office:word" xmlns:w="http://schemas.openxmlformats.org/wordprocessingml/2006/main" xmlns:w14="http://schemas.microsoft.com/office/word/2010/wordml" xmlns:wpg="http://schemas.microsoft.com/office/word/2010/wordprocessingGroup" xmlns:wpi="http://schemas.microsoft.com/office/word/2010/wordprocessingInk" xmlns:wne="http://schemas.microsoft.com/office/word/2006/wordml" xmlns:wps="http://schemas.microsoft.com/office/word/2010/wordprocessingShape" mc:Ignorable="w14 wp14">
+<w:ftr xmlns:ve="http://schemas.openxmlformats.org/markup-compatibility/2006" xmlns:o="urn:schemas-microsoft-com:office:office" xmlns:r="http://schemas.openxmlformats.org/officeDocument/2006/relationships" xmlns:m="http://schemas.openxmlformats.org/officeDocument/2006/math" xmlns:v="urn:schemas-microsoft-com:vml" xmlns:wp="http://schemas.openxmlformats.org/drawingml/2006/wordprocessingDrawing" xmlns:w10="urn:schemas-microsoft-com:office:word" xmlns:w="http://schemas.openxmlformats.org/wordprocessingml/2006/main" xmlns:wne="http://schemas.microsoft.com/office/word/2006/wordml">
   <w:p>
     <w:pPr>
       <w:pStyle w:val="Footer"/>
@@ -1631,7 +1511,7 @@
 </file>
 
 <file path=word/footer2.xml><?xml version="1.0" encoding="utf-8"?>
-<w:ftr xmlns:wpc="http://schemas.microsoft.com/office/word/2010/wordprocessingCanvas" xmlns:mc="http://schemas.openxmlformats.org/markup-compatibility/2006" xmlns:o="urn:schemas-microsoft-com:office:office" xmlns:r="http://schemas.openxmlformats.org/officeDocument/2006/relationships" xmlns:m="http://schemas.openxmlformats.org/officeDocument/2006/math" xmlns:v="urn:schemas-microsoft-com:vml" xmlns:wp14="http://schemas.microsoft.com/office/word/2010/wordprocessingDrawing" xmlns:wp="http://schemas.openxmlformats.org/drawingml/2006/wordprocessingDrawing" xmlns:w10="urn:schemas-microsoft-com:office:word" xmlns:w="http://schemas.openxmlformats.org/wordprocessingml/2006/main" xmlns:w14="http://schemas.microsoft.com/office/word/2010/wordml" xmlns:wpg="http://schemas.microsoft.com/office/word/2010/wordprocessingGroup" xmlns:wpi="http://schemas.microsoft.com/office/word/2010/wordprocessingInk" xmlns:wne="http://schemas.microsoft.com/office/word/2006/wordml" xmlns:wps="http://schemas.microsoft.com/office/word/2010/wordprocessingShape" mc:Ignorable="w14 wp14">
+<w:ftr xmlns:ve="http://schemas.openxmlformats.org/markup-compatibility/2006" xmlns:o="urn:schemas-microsoft-com:office:office" xmlns:r="http://schemas.openxmlformats.org/officeDocument/2006/relationships" xmlns:m="http://schemas.openxmlformats.org/officeDocument/2006/math" xmlns:v="urn:schemas-microsoft-com:vml" xmlns:wp="http://schemas.openxmlformats.org/drawingml/2006/wordprocessingDrawing" xmlns:w10="urn:schemas-microsoft-com:office:word" xmlns:w="http://schemas.openxmlformats.org/wordprocessingml/2006/main" xmlns:wne="http://schemas.microsoft.com/office/word/2006/wordml">
   <w:p>
     <w:pPr>
       <w:pStyle w:val="Footer"/>
@@ -1652,7 +1532,7 @@
 </file>
 
 <file path=word/footer3.xml><?xml version="1.0" encoding="utf-8"?>
-<w:ftr xmlns:wpc="http://schemas.microsoft.com/office/word/2010/wordprocessingCanvas" xmlns:mc="http://schemas.openxmlformats.org/markup-compatibility/2006" xmlns:o="urn:schemas-microsoft-com:office:office" xmlns:r="http://schemas.openxmlformats.org/officeDocument/2006/relationships" xmlns:m="http://schemas.openxmlformats.org/officeDocument/2006/math" xmlns:v="urn:schemas-microsoft-com:vml" xmlns:wp14="http://schemas.microsoft.com/office/word/2010/wordprocessingDrawing" xmlns:wp="http://schemas.openxmlformats.org/drawingml/2006/wordprocessingDrawing" xmlns:w10="urn:schemas-microsoft-com:office:word" xmlns:w="http://schemas.openxmlformats.org/wordprocessingml/2006/main" xmlns:w14="http://schemas.microsoft.com/office/word/2010/wordml" xmlns:wpg="http://schemas.microsoft.com/office/word/2010/wordprocessingGroup" xmlns:wpi="http://schemas.microsoft.com/office/word/2010/wordprocessingInk" xmlns:wne="http://schemas.microsoft.com/office/word/2006/wordml" xmlns:wps="http://schemas.microsoft.com/office/word/2010/wordprocessingShape" mc:Ignorable="w14 wp14">
+<w:ftr xmlns:ve="http://schemas.openxmlformats.org/markup-compatibility/2006" xmlns:o="urn:schemas-microsoft-com:office:office" xmlns:r="http://schemas.openxmlformats.org/officeDocument/2006/relationships" xmlns:m="http://schemas.openxmlformats.org/officeDocument/2006/math" xmlns:v="urn:schemas-microsoft-com:vml" xmlns:wp="http://schemas.openxmlformats.org/drawingml/2006/wordprocessingDrawing" xmlns:w10="urn:schemas-microsoft-com:office:word" xmlns:w="http://schemas.openxmlformats.org/wordprocessingml/2006/main" xmlns:wne="http://schemas.microsoft.com/office/word/2006/wordml">
   <w:p>
     <w:pPr>
       <w:pStyle w:val="Footer"/>
@@ -1662,7 +1542,7 @@
 </file>
 
 <file path=word/footer4.xml><?xml version="1.0" encoding="utf-8"?>
-<w:ftr xmlns:wpc="http://schemas.microsoft.com/office/word/2010/wordprocessingCanvas" xmlns:mc="http://schemas.openxmlformats.org/markup-compatibility/2006" xmlns:o="urn:schemas-microsoft-com:office:office" xmlns:r="http://schemas.openxmlformats.org/officeDocument/2006/relationships" xmlns:m="http://schemas.openxmlformats.org/officeDocument/2006/math" xmlns:v="urn:schemas-microsoft-com:vml" xmlns:wp14="http://schemas.microsoft.com/office/word/2010/wordprocessingDrawing" xmlns:wp="http://schemas.openxmlformats.org/drawingml/2006/wordprocessingDrawing" xmlns:w10="urn:schemas-microsoft-com:office:word" xmlns:w="http://schemas.openxmlformats.org/wordprocessingml/2006/main" xmlns:w14="http://schemas.microsoft.com/office/word/2010/wordml" xmlns:wpg="http://schemas.microsoft.com/office/word/2010/wordprocessingGroup" xmlns:wpi="http://schemas.microsoft.com/office/word/2010/wordprocessingInk" xmlns:wne="http://schemas.microsoft.com/office/word/2006/wordml" xmlns:wps="http://schemas.microsoft.com/office/word/2010/wordprocessingShape" mc:Ignorable="w14 wp14">
+<w:ftr xmlns:ve="http://schemas.openxmlformats.org/markup-compatibility/2006" xmlns:o="urn:schemas-microsoft-com:office:office" xmlns:r="http://schemas.openxmlformats.org/officeDocument/2006/relationships" xmlns:m="http://schemas.openxmlformats.org/officeDocument/2006/math" xmlns:v="urn:schemas-microsoft-com:vml" xmlns:wp="http://schemas.openxmlformats.org/drawingml/2006/wordprocessingDrawing" xmlns:w10="urn:schemas-microsoft-com:office:word" xmlns:w="http://schemas.openxmlformats.org/wordprocessingml/2006/main" xmlns:wne="http://schemas.microsoft.com/office/word/2006/wordml">
   <w:p>
     <w:pPr>
       <w:pStyle w:val="Footer"/>
@@ -1688,13 +1568,13 @@
 </file>
 
 <file path=word/footer5.xml><?xml version="1.0" encoding="utf-8"?>
-<w:ftr xmlns:wpc="http://schemas.microsoft.com/office/word/2010/wordprocessingCanvas" xmlns:mc="http://schemas.openxmlformats.org/markup-compatibility/2006" xmlns:o="urn:schemas-microsoft-com:office:office" xmlns:r="http://schemas.openxmlformats.org/officeDocument/2006/relationships" xmlns:m="http://schemas.openxmlformats.org/officeDocument/2006/math" xmlns:v="urn:schemas-microsoft-com:vml" xmlns:wp14="http://schemas.microsoft.com/office/word/2010/wordprocessingDrawing" xmlns:wp="http://schemas.openxmlformats.org/drawingml/2006/wordprocessingDrawing" xmlns:w10="urn:schemas-microsoft-com:office:word" xmlns:w="http://schemas.openxmlformats.org/wordprocessingml/2006/main" xmlns:w14="http://schemas.microsoft.com/office/word/2010/wordml" xmlns:wpg="http://schemas.microsoft.com/office/word/2010/wordprocessingGroup" xmlns:wpi="http://schemas.microsoft.com/office/word/2010/wordprocessingInk" xmlns:wne="http://schemas.microsoft.com/office/word/2006/wordml" xmlns:wps="http://schemas.microsoft.com/office/word/2010/wordprocessingShape" mc:Ignorable="w14 wp14">
+<w:ftr xmlns:ve="http://schemas.openxmlformats.org/markup-compatibility/2006" xmlns:o="urn:schemas-microsoft-com:office:office" xmlns:r="http://schemas.openxmlformats.org/officeDocument/2006/relationships" xmlns:m="http://schemas.openxmlformats.org/officeDocument/2006/math" xmlns:v="urn:schemas-microsoft-com:vml" xmlns:wp="http://schemas.openxmlformats.org/drawingml/2006/wordprocessingDrawing" xmlns:w10="urn:schemas-microsoft-com:office:word" xmlns:w="http://schemas.openxmlformats.org/wordprocessingml/2006/main" xmlns:wne="http://schemas.microsoft.com/office/word/2006/wordml">
   <w:p/>
 </w:ftr>
 </file>
 
 <file path=word/footnotes.xml><?xml version="1.0" encoding="utf-8"?>
-<w:footnotes xmlns:wpc="http://schemas.microsoft.com/office/word/2010/wordprocessingCanvas" xmlns:mc="http://schemas.openxmlformats.org/markup-compatibility/2006" xmlns:o="urn:schemas-microsoft-com:office:office" xmlns:r="http://schemas.openxmlformats.org/officeDocument/2006/relationships" xmlns:m="http://schemas.openxmlformats.org/officeDocument/2006/math" xmlns:v="urn:schemas-microsoft-com:vml" xmlns:wp14="http://schemas.microsoft.com/office/word/2010/wordprocessingDrawing" xmlns:wp="http://schemas.openxmlformats.org/drawingml/2006/wordprocessingDrawing" xmlns:w10="urn:schemas-microsoft-com:office:word" xmlns:w="http://schemas.openxmlformats.org/wordprocessingml/2006/main" xmlns:w14="http://schemas.microsoft.com/office/word/2010/wordml" xmlns:wpg="http://schemas.microsoft.com/office/word/2010/wordprocessingGroup" xmlns:wpi="http://schemas.microsoft.com/office/word/2010/wordprocessingInk" xmlns:wne="http://schemas.microsoft.com/office/word/2006/wordml" xmlns:wps="http://schemas.microsoft.com/office/word/2010/wordprocessingShape" mc:Ignorable="w14 wp14">
+<w:footnotes xmlns:ve="http://schemas.openxmlformats.org/markup-compatibility/2006" xmlns:o="urn:schemas-microsoft-com:office:office" xmlns:r="http://schemas.openxmlformats.org/officeDocument/2006/relationships" xmlns:m="http://schemas.openxmlformats.org/officeDocument/2006/math" xmlns:v="urn:schemas-microsoft-com:vml" xmlns:wp="http://schemas.openxmlformats.org/drawingml/2006/wordprocessingDrawing" xmlns:w10="urn:schemas-microsoft-com:office:word" xmlns:w="http://schemas.openxmlformats.org/wordprocessingml/2006/main" xmlns:wne="http://schemas.microsoft.com/office/word/2006/wordml">
   <w:footnote w:type="separator" w:id="-1">
     <w:p>
       <w:pPr>
@@ -1719,7 +1599,7 @@
 </file>
 
 <file path=word/header1.xml><?xml version="1.0" encoding="utf-8"?>
-<w:hdr xmlns:wpc="http://schemas.microsoft.com/office/word/2010/wordprocessingCanvas" xmlns:mc="http://schemas.openxmlformats.org/markup-compatibility/2006" xmlns:o="urn:schemas-microsoft-com:office:office" xmlns:r="http://schemas.openxmlformats.org/officeDocument/2006/relationships" xmlns:m="http://schemas.openxmlformats.org/officeDocument/2006/math" xmlns:v="urn:schemas-microsoft-com:vml" xmlns:wp14="http://schemas.microsoft.com/office/word/2010/wordprocessingDrawing" xmlns:wp="http://schemas.openxmlformats.org/drawingml/2006/wordprocessingDrawing" xmlns:w10="urn:schemas-microsoft-com:office:word" xmlns:w="http://schemas.openxmlformats.org/wordprocessingml/2006/main" xmlns:w14="http://schemas.microsoft.com/office/word/2010/wordml" xmlns:wpg="http://schemas.microsoft.com/office/word/2010/wordprocessingGroup" xmlns:wpi="http://schemas.microsoft.com/office/word/2010/wordprocessingInk" xmlns:wne="http://schemas.microsoft.com/office/word/2006/wordml" xmlns:wps="http://schemas.microsoft.com/office/word/2010/wordprocessingShape" mc:Ignorable="w14 wp14">
+<w:hdr xmlns:ve="http://schemas.openxmlformats.org/markup-compatibility/2006" xmlns:o="urn:schemas-microsoft-com:office:office" xmlns:r="http://schemas.openxmlformats.org/officeDocument/2006/relationships" xmlns:m="http://schemas.openxmlformats.org/officeDocument/2006/math" xmlns:v="urn:schemas-microsoft-com:vml" xmlns:wp="http://schemas.openxmlformats.org/drawingml/2006/wordprocessingDrawing" xmlns:w10="urn:schemas-microsoft-com:office:word" xmlns:w="http://schemas.openxmlformats.org/wordprocessingml/2006/main" xmlns:wne="http://schemas.microsoft.com/office/word/2006/wordml">
   <w:p>
     <w:pPr>
       <w:pStyle w:val="Header"/>
@@ -1729,7 +1609,7 @@
 </file>
 
 <file path=word/header2.xml><?xml version="1.0" encoding="utf-8"?>
-<w:hdr xmlns:wpc="http://schemas.microsoft.com/office/word/2010/wordprocessingCanvas" xmlns:mc="http://schemas.openxmlformats.org/markup-compatibility/2006" xmlns:o="urn:schemas-microsoft-com:office:office" xmlns:r="http://schemas.openxmlformats.org/officeDocument/2006/relationships" xmlns:m="http://schemas.openxmlformats.org/officeDocument/2006/math" xmlns:v="urn:schemas-microsoft-com:vml" xmlns:wp14="http://schemas.microsoft.com/office/word/2010/wordprocessingDrawing" xmlns:wp="http://schemas.openxmlformats.org/drawingml/2006/wordprocessingDrawing" xmlns:w10="urn:schemas-microsoft-com:office:word" xmlns:w="http://schemas.openxmlformats.org/wordprocessingml/2006/main" xmlns:w14="http://schemas.microsoft.com/office/word/2010/wordml" xmlns:wpg="http://schemas.microsoft.com/office/word/2010/wordprocessingGroup" xmlns:wpi="http://schemas.microsoft.com/office/word/2010/wordprocessingInk" xmlns:wne="http://schemas.microsoft.com/office/word/2006/wordml" xmlns:wps="http://schemas.microsoft.com/office/word/2010/wordprocessingShape" mc:Ignorable="w14 wp14">
+<w:hdr xmlns:ve="http://schemas.openxmlformats.org/markup-compatibility/2006" xmlns:o="urn:schemas-microsoft-com:office:office" xmlns:r="http://schemas.openxmlformats.org/officeDocument/2006/relationships" xmlns:m="http://schemas.openxmlformats.org/officeDocument/2006/math" xmlns:v="urn:schemas-microsoft-com:vml" xmlns:wp="http://schemas.openxmlformats.org/drawingml/2006/wordprocessingDrawing" xmlns:w10="urn:schemas-microsoft-com:office:word" xmlns:w="http://schemas.openxmlformats.org/wordprocessingml/2006/main" xmlns:wne="http://schemas.microsoft.com/office/word/2006/wordml">
   <w:tbl>
     <w:tblPr>
       <w:tblW w:w="5000" w:type="pct"/>
@@ -1741,7 +1621,7 @@
         <w:insideH w:val="single" w:sz="4" w:space="0" w:color="808080"/>
         <w:insideV w:val="single" w:sz="4" w:space="0" w:color="808080"/>
       </w:tblBorders>
-      <w:tblLook w:val="01E0" w:firstRow="1" w:lastRow="1" w:firstColumn="1" w:lastColumn="1" w:noHBand="0" w:noVBand="0"/>
+      <w:tblLook w:val="01E0"/>
     </w:tblPr>
     <w:tblGrid>
       <w:gridCol w:w="4339"/>
@@ -1764,6 +1644,7 @@
           <w:r>
             <w:rPr>
               <w:noProof/>
+              <w:lang w:val="en-US" w:eastAsia="en-US"/>
             </w:rPr>
             <w:drawing>
               <wp:inline distT="0" distB="0" distL="0" distR="0">
@@ -1786,7 +1667,7 @@
                         <a:blip r:embed="rId1">
                           <a:extLst>
                             <a:ext uri="{28A0092B-C50C-407E-A947-70E740481C1C}">
-                              <a14:useLocalDpi xmlns:a14="http://schemas.microsoft.com/office/drawing/2010/main" val="0"/>
+                              <a14:useLocalDpi xmlns:a14="http://schemas.microsoft.com/office/drawing/2010/main" xmlns:wps="http://schemas.microsoft.com/office/word/2010/wordprocessingShape" xmlns:wpi="http://schemas.microsoft.com/office/word/2010/wordprocessingInk" xmlns:wpg="http://schemas.microsoft.com/office/word/2010/wordprocessingGroup" xmlns:w14="http://schemas.microsoft.com/office/word/2010/wordml" xmlns:w="http://schemas.openxmlformats.org/wordprocessingml/2006/main" xmlns:w10="urn:schemas-microsoft-com:office:word" xmlns:wp14="http://schemas.microsoft.com/office/word/2010/wordprocessingDrawing" xmlns:v="urn:schemas-microsoft-com:vml" xmlns:o="urn:schemas-microsoft-com:office:office" xmlns:mc="http://schemas.openxmlformats.org/markup-compatibility/2006" xmlns:wpc="http://schemas.microsoft.com/office/word/2010/wordprocessingCanvas" xmlns="" val="0"/>
                             </a:ext>
                           </a:extLst>
                         </a:blip>
@@ -1941,7 +1822,7 @@
             <w:fldChar w:fldCharType="separate"/>
           </w:r>
           <w:r>
-            <w:t>19-Mar-13</w:t>
+            <w:t>26-Mar-13</w:t>
           </w:r>
           <w:r>
             <w:fldChar w:fldCharType="end"/>
@@ -1988,7 +1869,7 @@
             <w:fldChar w:fldCharType="separate"/>
           </w:r>
           <w:r>
-            <w:t>3</w:t>
+            <w:t>4</w:t>
           </w:r>
           <w:r>
             <w:fldChar w:fldCharType="end"/>
@@ -2002,7 +1883,7 @@
 </file>
 
 <file path=word/header3.xml><?xml version="1.0" encoding="utf-8"?>
-<w:hdr xmlns:wpc="http://schemas.microsoft.com/office/word/2010/wordprocessingCanvas" xmlns:mc="http://schemas.openxmlformats.org/markup-compatibility/2006" xmlns:o="urn:schemas-microsoft-com:office:office" xmlns:r="http://schemas.openxmlformats.org/officeDocument/2006/relationships" xmlns:m="http://schemas.openxmlformats.org/officeDocument/2006/math" xmlns:v="urn:schemas-microsoft-com:vml" xmlns:wp14="http://schemas.microsoft.com/office/word/2010/wordprocessingDrawing" xmlns:wp="http://schemas.openxmlformats.org/drawingml/2006/wordprocessingDrawing" xmlns:w10="urn:schemas-microsoft-com:office:word" xmlns:w="http://schemas.openxmlformats.org/wordprocessingml/2006/main" xmlns:w14="http://schemas.microsoft.com/office/word/2010/wordml" xmlns:wpg="http://schemas.microsoft.com/office/word/2010/wordprocessingGroup" xmlns:wpi="http://schemas.microsoft.com/office/word/2010/wordprocessingInk" xmlns:wne="http://schemas.microsoft.com/office/word/2006/wordml" xmlns:wps="http://schemas.microsoft.com/office/word/2010/wordprocessingShape" mc:Ignorable="w14 wp14">
+<w:hdr xmlns:ve="http://schemas.openxmlformats.org/markup-compatibility/2006" xmlns:o="urn:schemas-microsoft-com:office:office" xmlns:r="http://schemas.openxmlformats.org/officeDocument/2006/relationships" xmlns:m="http://schemas.openxmlformats.org/officeDocument/2006/math" xmlns:v="urn:schemas-microsoft-com:vml" xmlns:wp="http://schemas.openxmlformats.org/drawingml/2006/wordprocessingDrawing" xmlns:w10="urn:schemas-microsoft-com:office:word" xmlns:w="http://schemas.openxmlformats.org/wordprocessingml/2006/main" xmlns:wne="http://schemas.microsoft.com/office/word/2006/wordml">
   <w:p>
     <w:pPr>
       <w:pStyle w:val="Header"/>
@@ -2012,7 +1893,7 @@
 </file>
 
 <file path=word/header4.xml><?xml version="1.0" encoding="utf-8"?>
-<w:hdr xmlns:wpc="http://schemas.microsoft.com/office/word/2010/wordprocessingCanvas" xmlns:mc="http://schemas.openxmlformats.org/markup-compatibility/2006" xmlns:o="urn:schemas-microsoft-com:office:office" xmlns:r="http://schemas.openxmlformats.org/officeDocument/2006/relationships" xmlns:m="http://schemas.openxmlformats.org/officeDocument/2006/math" xmlns:v="urn:schemas-microsoft-com:vml" xmlns:wp14="http://schemas.microsoft.com/office/word/2010/wordprocessingDrawing" xmlns:wp="http://schemas.openxmlformats.org/drawingml/2006/wordprocessingDrawing" xmlns:w10="urn:schemas-microsoft-com:office:word" xmlns:w="http://schemas.openxmlformats.org/wordprocessingml/2006/main" xmlns:w14="http://schemas.microsoft.com/office/word/2010/wordml" xmlns:wpg="http://schemas.microsoft.com/office/word/2010/wordprocessingGroup" xmlns:wpi="http://schemas.microsoft.com/office/word/2010/wordprocessingInk" xmlns:wne="http://schemas.microsoft.com/office/word/2006/wordml" xmlns:wps="http://schemas.microsoft.com/office/word/2010/wordprocessingShape" mc:Ignorable="w14 wp14">
+<w:hdr xmlns:ve="http://schemas.openxmlformats.org/markup-compatibility/2006" xmlns:o="urn:schemas-microsoft-com:office:office" xmlns:r="http://schemas.openxmlformats.org/officeDocument/2006/relationships" xmlns:m="http://schemas.openxmlformats.org/officeDocument/2006/math" xmlns:v="urn:schemas-microsoft-com:vml" xmlns:wp="http://schemas.openxmlformats.org/drawingml/2006/wordprocessingDrawing" xmlns:w10="urn:schemas-microsoft-com:office:word" xmlns:w="http://schemas.openxmlformats.org/wordprocessingml/2006/main" xmlns:wne="http://schemas.microsoft.com/office/word/2006/wordml">
   <w:tbl>
     <w:tblPr>
       <w:tblW w:w="5000" w:type="pct"/>
@@ -2024,7 +1905,7 @@
         <w:insideH w:val="single" w:sz="4" w:space="0" w:color="808080"/>
         <w:insideV w:val="single" w:sz="4" w:space="0" w:color="808080"/>
       </w:tblBorders>
-      <w:tblLook w:val="01E0" w:firstRow="1" w:lastRow="1" w:firstColumn="1" w:lastColumn="1" w:noHBand="0" w:noVBand="0"/>
+      <w:tblLook w:val="01E0"/>
     </w:tblPr>
     <w:tblGrid>
       <w:gridCol w:w="3618"/>
@@ -2047,9 +1928,10 @@
           <w:r>
             <w:rPr>
               <w:noProof/>
+              <w:lang w:val="en-US" w:eastAsia="en-US"/>
             </w:rPr>
             <w:drawing>
-              <wp:inline distT="0" distB="0" distL="0" distR="0" wp14:anchorId="0685F187" wp14:editId="5B8F881B">
+              <wp:inline distT="0" distB="0" distL="0" distR="0">
                 <wp:extent cx="2028825" cy="495300"/>
                 <wp:effectExtent l="0" t="0" r="9525" b="0"/>
                 <wp:docPr id="2" name="Picture 2" descr="BentleyLOGO_4C_no-tag"/>
@@ -2069,7 +1951,7 @@
                         <a:blip r:embed="rId1">
                           <a:extLst>
                             <a:ext uri="{28A0092B-C50C-407E-A947-70E740481C1C}">
-                              <a14:useLocalDpi xmlns:a14="http://schemas.microsoft.com/office/drawing/2010/main" val="0"/>
+                              <a14:useLocalDpi xmlns:a14="http://schemas.microsoft.com/office/drawing/2010/main" xmlns:wps="http://schemas.microsoft.com/office/word/2010/wordprocessingShape" xmlns:wpi="http://schemas.microsoft.com/office/word/2010/wordprocessingInk" xmlns:wpg="http://schemas.microsoft.com/office/word/2010/wordprocessingGroup" xmlns:w14="http://schemas.microsoft.com/office/word/2010/wordml" xmlns:w="http://schemas.openxmlformats.org/wordprocessingml/2006/main" xmlns:w10="urn:schemas-microsoft-com:office:word" xmlns:wp14="http://schemas.microsoft.com/office/word/2010/wordprocessingDrawing" xmlns:v="urn:schemas-microsoft-com:vml" xmlns:o="urn:schemas-microsoft-com:office:office" xmlns:mc="http://schemas.openxmlformats.org/markup-compatibility/2006" xmlns:wpc="http://schemas.microsoft.com/office/word/2010/wordprocessingCanvas" xmlns="" val="0"/>
                             </a:ext>
                           </a:extLst>
                         </a:blip>
@@ -2111,21 +1993,11 @@
               <w:rStyle w:val="HighlightText"/>
             </w:rPr>
           </w:pPr>
-          <w:r>
-            <w:fldChar w:fldCharType="begin"/>
-          </w:r>
-          <w:r>
-            <w:instrText xml:space="preserve"> DOCPROPERTY  $Product$  \* MERGEFORMAT </w:instrText>
-          </w:r>
-          <w:r>
-            <w:fldChar w:fldCharType="separate"/>
-          </w:r>
-          <w:r>
-            <w:t>Network Manager</w:t>
-          </w:r>
-          <w:r>
-            <w:fldChar w:fldCharType="end"/>
-          </w:r>
+          <w:fldSimple w:instr=" DOCPROPERTY  $Product$  \* MERGEFORMAT ">
+            <w:r>
+              <w:t>Network Manager</w:t>
+            </w:r>
+          </w:fldSimple>
           <w:r>
             <w:t xml:space="preserve"> Fix Release Notes</w:t>
           </w:r>
@@ -2172,39 +2044,19 @@
           <w:vAlign w:val="center"/>
         </w:tcPr>
         <w:p>
-          <w:r>
-            <w:fldChar w:fldCharType="begin"/>
-          </w:r>
-          <w:r>
-            <w:instrText xml:space="preserve"> DOCPROPERTY  "$Base Release$"  \* MERGEFORMAT </w:instrText>
-          </w:r>
-          <w:r>
-            <w:fldChar w:fldCharType="separate"/>
-          </w:r>
-          <w:r>
-            <w:t>4.4.0.0</w:t>
-          </w:r>
-          <w:r>
-            <w:fldChar w:fldCharType="end"/>
-          </w:r>
+          <w:fldSimple w:instr=" DOCPROPERTY  &quot;$Base Release$&quot;  \* MERGEFORMAT ">
+            <w:r>
+              <w:t>4.4.0.0</w:t>
+            </w:r>
+          </w:fldSimple>
           <w:r>
             <w:t xml:space="preserve"> Fix </w:t>
           </w:r>
-          <w:r>
-            <w:fldChar w:fldCharType="begin"/>
-          </w:r>
-          <w:r>
-            <w:instrText xml:space="preserve"> DOCPROPERTY  "$Fix Number$"  \* MERGEFORMAT </w:instrText>
-          </w:r>
-          <w:r>
-            <w:fldChar w:fldCharType="separate"/>
-          </w:r>
-          <w:r>
-            <w:t>36</w:t>
-          </w:r>
-          <w:r>
-            <w:fldChar w:fldCharType="end"/>
-          </w:r>
+          <w:fldSimple w:instr=" DOCPROPERTY  &quot;$Fix Number$&quot;  \* MERGEFORMAT ">
+            <w:r>
+              <w:t>36</w:t>
+            </w:r>
+          </w:fldSimple>
           <w:r>
             <w:fldChar w:fldCharType="begin"/>
           </w:r>
@@ -2228,21 +2080,11 @@
           <w:r>
             <w:t xml:space="preserve">: </w:t>
           </w:r>
-          <w:r>
-            <w:fldChar w:fldCharType="begin"/>
-          </w:r>
-          <w:r>
-            <w:instrText xml:space="preserve"> DOCPROPERTY  "$Release Date$"  \* MERGEFORMAT </w:instrText>
-          </w:r>
-          <w:r>
-            <w:fldChar w:fldCharType="separate"/>
-          </w:r>
-          <w:r>
-            <w:t>19th February 2013</w:t>
-          </w:r>
-          <w:r>
-            <w:fldChar w:fldCharType="end"/>
-          </w:r>
+          <w:fldSimple w:instr=" DOCPROPERTY  &quot;$Release Date$&quot;  \* MERGEFORMAT ">
+            <w:r>
+              <w:t>19th February 2013</w:t>
+            </w:r>
+          </w:fldSimple>
         </w:p>
       </w:tc>
       <w:tc>
@@ -2267,7 +2109,7 @@
             <w:rPr>
               <w:noProof/>
             </w:rPr>
-            <w:t>3</w:t>
+            <w:t>2</w:t>
           </w:r>
           <w:r>
             <w:rPr>
@@ -2348,13 +2190,13 @@
 </file>
 
 <file path=word/header5.xml><?xml version="1.0" encoding="utf-8"?>
-<w:hdr xmlns:wpc="http://schemas.microsoft.com/office/word/2010/wordprocessingCanvas" xmlns:mc="http://schemas.openxmlformats.org/markup-compatibility/2006" xmlns:o="urn:schemas-microsoft-com:office:office" xmlns:r="http://schemas.openxmlformats.org/officeDocument/2006/relationships" xmlns:m="http://schemas.openxmlformats.org/officeDocument/2006/math" xmlns:v="urn:schemas-microsoft-com:vml" xmlns:wp14="http://schemas.microsoft.com/office/word/2010/wordprocessingDrawing" xmlns:wp="http://schemas.openxmlformats.org/drawingml/2006/wordprocessingDrawing" xmlns:w10="urn:schemas-microsoft-com:office:word" xmlns:w="http://schemas.openxmlformats.org/wordprocessingml/2006/main" xmlns:w14="http://schemas.microsoft.com/office/word/2010/wordml" xmlns:wpg="http://schemas.microsoft.com/office/word/2010/wordprocessingGroup" xmlns:wpi="http://schemas.microsoft.com/office/word/2010/wordprocessingInk" xmlns:wne="http://schemas.microsoft.com/office/word/2006/wordml" xmlns:wps="http://schemas.microsoft.com/office/word/2010/wordprocessingShape" mc:Ignorable="w14 wp14">
+<w:hdr xmlns:ve="http://schemas.openxmlformats.org/markup-compatibility/2006" xmlns:o="urn:schemas-microsoft-com:office:office" xmlns:r="http://schemas.openxmlformats.org/officeDocument/2006/relationships" xmlns:m="http://schemas.openxmlformats.org/officeDocument/2006/math" xmlns:v="urn:schemas-microsoft-com:vml" xmlns:wp="http://schemas.openxmlformats.org/drawingml/2006/wordprocessingDrawing" xmlns:w10="urn:schemas-microsoft-com:office:word" xmlns:w="http://schemas.openxmlformats.org/wordprocessingml/2006/main" xmlns:wne="http://schemas.microsoft.com/office/word/2006/wordml">
   <w:p/>
 </w:hdr>
 </file>
 
 <file path=word/numbering.xml><?xml version="1.0" encoding="utf-8"?>
-<w:numbering xmlns:wpc="http://schemas.microsoft.com/office/word/2010/wordprocessingCanvas" xmlns:mc="http://schemas.openxmlformats.org/markup-compatibility/2006" xmlns:o="urn:schemas-microsoft-com:office:office" xmlns:r="http://schemas.openxmlformats.org/officeDocument/2006/relationships" xmlns:m="http://schemas.openxmlformats.org/officeDocument/2006/math" xmlns:v="urn:schemas-microsoft-com:vml" xmlns:wp14="http://schemas.microsoft.com/office/word/2010/wordprocessingDrawing" xmlns:wp="http://schemas.openxmlformats.org/drawingml/2006/wordprocessingDrawing" xmlns:w10="urn:schemas-microsoft-com:office:word" xmlns:w="http://schemas.openxmlformats.org/wordprocessingml/2006/main" xmlns:w14="http://schemas.microsoft.com/office/word/2010/wordml" xmlns:wpg="http://schemas.microsoft.com/office/word/2010/wordprocessingGroup" xmlns:wpi="http://schemas.microsoft.com/office/word/2010/wordprocessingInk" xmlns:wne="http://schemas.microsoft.com/office/word/2006/wordml" xmlns:wps="http://schemas.microsoft.com/office/word/2010/wordprocessingShape" mc:Ignorable="w14 wp14">
+<w:numbering xmlns:ve="http://schemas.openxmlformats.org/markup-compatibility/2006" xmlns:o="urn:schemas-microsoft-com:office:office" xmlns:r="http://schemas.openxmlformats.org/officeDocument/2006/relationships" xmlns:m="http://schemas.openxmlformats.org/officeDocument/2006/math" xmlns:v="urn:schemas-microsoft-com:vml" xmlns:wp="http://schemas.openxmlformats.org/drawingml/2006/wordprocessingDrawing" xmlns:w10="urn:schemas-microsoft-com:office:word" xmlns:w="http://schemas.openxmlformats.org/wordprocessingml/2006/main" xmlns:wne="http://schemas.microsoft.com/office/word/2006/wordml">
   <w:abstractNum w:abstractNumId="0">
     <w:nsid w:val="FFFFFF7C"/>
     <w:multiLevelType w:val="singleLevel"/>
@@ -4089,7 +3931,7 @@
 </file>
 
 <file path=word/styles.xml><?xml version="1.0" encoding="utf-8"?>
-<w:styles xmlns:mc="http://schemas.openxmlformats.org/markup-compatibility/2006" xmlns:r="http://schemas.openxmlformats.org/officeDocument/2006/relationships" xmlns:w="http://schemas.openxmlformats.org/wordprocessingml/2006/main" xmlns:w14="http://schemas.microsoft.com/office/word/2010/wordml" mc:Ignorable="w14">
+<w:styles xmlns:r="http://schemas.openxmlformats.org/officeDocument/2006/relationships" xmlns:w="http://schemas.openxmlformats.org/wordprocessingml/2006/main">
   <w:docDefaults>
     <w:rPrDefault>
       <w:rPr>
@@ -4475,6 +4317,7 @@
     <w:uiPriority w:val="99"/>
     <w:semiHidden/>
     <w:unhideWhenUsed/>
+    <w:qFormat/>
     <w:tblPr>
       <w:tblInd w:w="0" w:type="dxa"/>
       <w:tblCellMar>
@@ -7406,7 +7249,7 @@
 </file>
 
 <file path=customXml/itemProps1.xml><?xml version="1.0" encoding="utf-8"?>
-<ds:datastoreItem xmlns:ds="http://schemas.openxmlformats.org/officeDocument/2006/customXml" ds:itemID="{C8E22D0E-9CC3-4304-8944-AEFC4E2D645C}">
+<ds:datastoreItem xmlns:ds="http://schemas.openxmlformats.org/officeDocument/2006/customXml" ds:itemID="{DC22FE04-F8EF-47AB-92D2-CF12DF374479}">
   <ds:schemaRefs>
     <ds:schemaRef ds:uri="http://schemas.openxmlformats.org/officeDocument/2006/bibliography"/>
   </ds:schemaRefs>

</xml_diff>

<commit_message>
mod to version number as a result of changes to prevent product join of asset ids on a merge section. After pre-test fix was sent to customer
git-svn-id: svn://127.0.0.1/Core@7897 17c802ae-cbca-534c-9e8e-6d19a4926c45
</commit_message>
<xml_diff>
--- a/trunk/doc/readme_exnm04040036en_updt36.docx
+++ b/trunk/doc/readme_exnm04040036en_updt36.docx
@@ -1,6 +1,6 @@
 
 <file path=word/document.xml><?xml version="1.0" encoding="utf-8"?>
-<w:document xmlns:ve="http://schemas.openxmlformats.org/markup-compatibility/2006" xmlns:o="urn:schemas-microsoft-com:office:office" xmlns:r="http://schemas.openxmlformats.org/officeDocument/2006/relationships" xmlns:m="http://schemas.openxmlformats.org/officeDocument/2006/math" xmlns:v="urn:schemas-microsoft-com:vml" xmlns:wp="http://schemas.openxmlformats.org/drawingml/2006/wordprocessingDrawing" xmlns:w10="urn:schemas-microsoft-com:office:word" xmlns:w="http://schemas.openxmlformats.org/wordprocessingml/2006/main" xmlns:wne="http://schemas.microsoft.com/office/word/2006/wordml">
+<w:document xmlns:wpc="http://schemas.microsoft.com/office/word/2010/wordprocessingCanvas" xmlns:mc="http://schemas.openxmlformats.org/markup-compatibility/2006" xmlns:o="urn:schemas-microsoft-com:office:office" xmlns:r="http://schemas.openxmlformats.org/officeDocument/2006/relationships" xmlns:m="http://schemas.openxmlformats.org/officeDocument/2006/math" xmlns:v="urn:schemas-microsoft-com:vml" xmlns:wp14="http://schemas.microsoft.com/office/word/2010/wordprocessingDrawing" xmlns:wp="http://schemas.openxmlformats.org/drawingml/2006/wordprocessingDrawing" xmlns:w10="urn:schemas-microsoft-com:office:word" xmlns:w="http://schemas.openxmlformats.org/wordprocessingml/2006/main" xmlns:w14="http://schemas.microsoft.com/office/word/2010/wordml" xmlns:wpg="http://schemas.microsoft.com/office/word/2010/wordprocessingGroup" xmlns:wpi="http://schemas.microsoft.com/office/word/2010/wordprocessingInk" xmlns:wne="http://schemas.microsoft.com/office/word/2006/wordml" xmlns:wps="http://schemas.microsoft.com/office/word/2010/wordprocessingShape" mc:Ignorable="w14 wp14">
   <w:body>
     <w:p/>
     <w:p/>
@@ -16,7 +16,6 @@
       <w:r>
         <w:rPr>
           <w:noProof/>
-          <w:lang w:val="en-US" w:eastAsia="en-US"/>
         </w:rPr>
         <w:drawing>
           <wp:inline distT="0" distB="0" distL="0" distR="0">
@@ -36,7 +35,7 @@
                     </pic:cNvPicPr>
                   </pic:nvPicPr>
                   <pic:blipFill>
-                    <a:blip r:embed="rId8" cstate="print"/>
+                    <a:blip r:embed="rId9" cstate="print"/>
                     <a:srcRect/>
                     <a:stretch>
                       <a:fillRect/>
@@ -71,11 +70,21 @@
       <w:pPr>
         <w:pStyle w:val="coverinfo"/>
       </w:pPr>
-      <w:fldSimple w:instr=" DOCPROPERTY  $Product$  \* MERGEFORMAT ">
-        <w:r>
-          <w:t>Network Manager</w:t>
-        </w:r>
-      </w:fldSimple>
+      <w:r>
+        <w:fldChar w:fldCharType="begin"/>
+      </w:r>
+      <w:r>
+        <w:instrText xml:space="preserve"> DOCPROPERTY  $Product$  \* MERGEFORMAT </w:instrText>
+      </w:r>
+      <w:r>
+        <w:fldChar w:fldCharType="separate"/>
+      </w:r>
+      <w:r>
+        <w:t>Network Manager</w:t>
+      </w:r>
+      <w:r>
+        <w:fldChar w:fldCharType="end"/>
+      </w:r>
     </w:p>
     <w:p>
       <w:pPr>
@@ -105,29 +114,49 @@
       <w:pPr>
         <w:pStyle w:val="CoverVersion"/>
       </w:pPr>
-      <w:fldSimple w:instr=" DOCPROPERTY  &quot;$Base Release$&quot;  \* MERGEFORMAT ">
-        <w:r>
-          <w:t>4.4.0.0</w:t>
-        </w:r>
-      </w:fldSimple>
+      <w:r>
+        <w:fldChar w:fldCharType="begin"/>
+      </w:r>
+      <w:r>
+        <w:instrText xml:space="preserve"> DOCPROPERTY  "$Base Release$"  \* MERGEFORMAT </w:instrText>
+      </w:r>
+      <w:r>
+        <w:fldChar w:fldCharType="separate"/>
+      </w:r>
+      <w:r>
+        <w:t>4.4.0.0</w:t>
+      </w:r>
+      <w:r>
+        <w:fldChar w:fldCharType="end"/>
+      </w:r>
       <w:r>
         <w:t xml:space="preserve"> Fix </w:t>
       </w:r>
-      <w:fldSimple w:instr=" DOCPROPERTY  &quot;$Fix Number$&quot;  \* MERGEFORMAT ">
-        <w:r>
-          <w:t>36</w:t>
-        </w:r>
-      </w:fldSimple>
+      <w:r>
+        <w:fldChar w:fldCharType="begin"/>
+      </w:r>
+      <w:r>
+        <w:instrText xml:space="preserve"> DOCPROPERTY  "$Fix Number$"  \* MERGEFORMAT </w:instrText>
+      </w:r>
+      <w:r>
+        <w:fldChar w:fldCharType="separate"/>
+      </w:r>
+      <w:r>
+        <w:t>36</w:t>
+      </w:r>
+      <w:r>
+        <w:fldChar w:fldCharType="end"/>
+      </w:r>
     </w:p>
     <w:p>
       <w:pPr>
         <w:sectPr>
-          <w:headerReference w:type="even" r:id="rId9"/>
-          <w:headerReference w:type="default" r:id="rId10"/>
-          <w:footerReference w:type="even" r:id="rId11"/>
-          <w:footerReference w:type="default" r:id="rId12"/>
-          <w:headerReference w:type="first" r:id="rId13"/>
-          <w:footerReference w:type="first" r:id="rId14"/>
+          <w:headerReference w:type="even" r:id="rId10"/>
+          <w:headerReference w:type="default" r:id="rId11"/>
+          <w:footerReference w:type="even" r:id="rId12"/>
+          <w:footerReference w:type="default" r:id="rId13"/>
+          <w:headerReference w:type="first" r:id="rId14"/>
+          <w:footerReference w:type="first" r:id="rId15"/>
           <w:pgSz w:w="12240" w:h="15840" w:code="1"/>
           <w:pgMar w:top="1440" w:right="1080" w:bottom="1440" w:left="1080" w:header="720" w:footer="720" w:gutter="0"/>
           <w:pgBorders w:display="firstPage" w:offsetFrom="page">
@@ -502,15 +531,28 @@
       <w:r>
         <w:t xml:space="preserve">This document defines the changes made to the </w:t>
       </w:r>
-      <w:fldSimple w:instr=" DOCPROPERTY  $Product$  \* MERGEFORMAT ">
-        <w:r>
-          <w:t>Network Manager</w:t>
-        </w:r>
-      </w:fldSimple>
       <w:r>
         <w:fldChar w:fldCharType="begin"/>
       </w:r>
       <w:r>
+        <w:instrText xml:space="preserve"> DOCPROPE</w:instrText>
+      </w:r>
+      <w:r>
+        <w:instrText xml:space="preserve">RTY  $Product$  \* MERGEFORMAT </w:instrText>
+      </w:r>
+      <w:r>
+        <w:fldChar w:fldCharType="separate"/>
+      </w:r>
+      <w:r>
+        <w:t>Network Manager</w:t>
+      </w:r>
+      <w:r>
+        <w:fldChar w:fldCharType="end"/>
+      </w:r>
+      <w:r>
+        <w:fldChar w:fldCharType="begin"/>
+      </w:r>
+      <w:r>
         <w:instrText xml:space="preserve"> SUBJECT   \* MERGEFORMAT </w:instrText>
       </w:r>
       <w:r>
@@ -522,19 +564,39 @@
       <w:r>
         <w:t xml:space="preserve">product for </w:t>
       </w:r>
-      <w:fldSimple w:instr=" DOCPROPERTY  &quot;$Base Release$&quot;  \* MERGEFORMAT ">
-        <w:r>
-          <w:t>4.4.0.0</w:t>
-        </w:r>
-      </w:fldSimple>
+      <w:r>
+        <w:fldChar w:fldCharType="begin"/>
+      </w:r>
+      <w:r>
+        <w:instrText xml:space="preserve"> DOCPROPERTY  "$Base Release$"  \* MERGEFORMAT </w:instrText>
+      </w:r>
+      <w:r>
+        <w:fldChar w:fldCharType="separate"/>
+      </w:r>
+      <w:r>
+        <w:t>4.4.0.0</w:t>
+      </w:r>
+      <w:r>
+        <w:fldChar w:fldCharType="end"/>
+      </w:r>
       <w:r>
         <w:t xml:space="preserve"> Fix </w:t>
       </w:r>
-      <w:fldSimple w:instr=" DOCPROPERTY  &quot;$Fix Number$&quot;  \* MERGEFORMAT ">
-        <w:r>
-          <w:t>36</w:t>
-        </w:r>
-      </w:fldSimple>
+      <w:r>
+        <w:fldChar w:fldCharType="begin"/>
+      </w:r>
+      <w:r>
+        <w:instrText xml:space="preserve"> DOCPROPERTY  "$Fix Number$"  \* MERGEFORMAT </w:instrText>
+      </w:r>
+      <w:r>
+        <w:fldChar w:fldCharType="separate"/>
+      </w:r>
+      <w:r>
+        <w:t>36</w:t>
+      </w:r>
+      <w:r>
+        <w:fldChar w:fldCharType="end"/>
+      </w:r>
       <w:r>
         <w:t xml:space="preserve"> </w:t>
       </w:r>
@@ -575,7 +637,7 @@
           <w:bottom w:w="29" w:type="dxa"/>
           <w:right w:w="115" w:type="dxa"/>
         </w:tblCellMar>
-        <w:tblLook w:val="0000"/>
+        <w:tblLook w:val="0000" w:firstRow="0" w:lastRow="0" w:firstColumn="0" w:lastColumn="0" w:noHBand="0" w:noVBand="0"/>
       </w:tblPr>
       <w:tblGrid>
         <w:gridCol w:w="2386"/>
@@ -613,11 +675,21 @@
             <w:pPr>
               <w:pStyle w:val="TableText"/>
             </w:pPr>
-            <w:fldSimple w:instr=" DOCPROPERTY  &quot;$Base Release$&quot;  \* MERGEFORMAT ">
-              <w:r>
-                <w:t>4.4.0.0</w:t>
-              </w:r>
-            </w:fldSimple>
+            <w:r>
+              <w:fldChar w:fldCharType="begin"/>
+            </w:r>
+            <w:r>
+              <w:instrText xml:space="preserve"> DOCPROPERTY  "$Base Release$"  \* MERGEFORMAT </w:instrText>
+            </w:r>
+            <w:r>
+              <w:fldChar w:fldCharType="separate"/>
+            </w:r>
+            <w:r>
+              <w:t>4.4.0.0</w:t>
+            </w:r>
+            <w:r>
+              <w:fldChar w:fldCharType="end"/>
+            </w:r>
           </w:p>
         </w:tc>
       </w:tr>
@@ -744,15 +816,29 @@
               </w:rPr>
               <w:t xml:space="preserve">that </w:t>
             </w:r>
-            <w:fldSimple w:instr=" DOCPROPERTY  &quot;$Bentley Select Release$&quot;  \* MERGEFORMAT ">
-              <w:r>
-                <w:rPr>
-                  <w:sz w:val="16"/>
-                  <w:szCs w:val="16"/>
-                </w:rPr>
-                <w:t>exnm04040036en</w:t>
-              </w:r>
-            </w:fldSimple>
+            <w:r>
+              <w:fldChar w:fldCharType="begin"/>
+            </w:r>
+            <w:r>
+              <w:instrText xml:space="preserve"> DOCPROPERTY  "$Bentley Select Release$"  \* MERGEFORMAT </w:instrText>
+            </w:r>
+            <w:r>
+              <w:fldChar w:fldCharType="separate"/>
+            </w:r>
+            <w:r>
+              <w:rPr>
+                <w:sz w:val="16"/>
+                <w:szCs w:val="16"/>
+              </w:rPr>
+              <w:t>exnm04040036en</w:t>
+            </w:r>
+            <w:r>
+              <w:rPr>
+                <w:sz w:val="16"/>
+                <w:szCs w:val="16"/>
+              </w:rPr>
+              <w:fldChar w:fldCharType="end"/>
+            </w:r>
             <w:r>
               <w:rPr>
                 <w:sz w:val="16"/>
@@ -812,14 +898,30 @@
               </w:rPr>
               <w:t xml:space="preserve">At the prompt type START </w:t>
             </w:r>
-            <w:fldSimple w:instr=" DOCPROPERTY  &quot;$Install SQL Script$&quot;  \* MERGEFORMAT ">
-              <w:r>
-                <w:rPr>
-                  <w:szCs w:val="16"/>
-                </w:rPr>
-                <w:t>nm_4400_fix36.sql</w:t>
-              </w:r>
-            </w:fldSimple>
+            <w:r>
+              <w:fldChar w:fldCharType="begin"/>
+            </w:r>
+            <w:r>
+              <w:instrText xml:space="preserve"> DOC</w:instrText>
+            </w:r>
+            <w:r>
+              <w:instrText xml:space="preserve">PROPERTY  "$Install SQL Script$"  \* MERGEFORMAT </w:instrText>
+            </w:r>
+            <w:r>
+              <w:fldChar w:fldCharType="separate"/>
+            </w:r>
+            <w:r>
+              <w:rPr>
+                <w:szCs w:val="16"/>
+              </w:rPr>
+              <w:t>nm_4400_fix36.sql</w:t>
+            </w:r>
+            <w:r>
+              <w:rPr>
+                <w:szCs w:val="16"/>
+              </w:rPr>
+              <w:fldChar w:fldCharType="end"/>
+            </w:r>
             <w:r>
               <w:rPr>
                 <w:szCs w:val="16"/>
@@ -1036,7 +1138,7 @@
           <w:bottom w:w="29" w:type="dxa"/>
           <w:right w:w="115" w:type="dxa"/>
         </w:tblCellMar>
-        <w:tblLook w:val="0000"/>
+        <w:tblLook w:val="0000" w:firstRow="0" w:lastRow="0" w:firstColumn="0" w:lastColumn="0" w:noHBand="0" w:noVBand="0"/>
       </w:tblPr>
       <w:tblGrid>
         <w:gridCol w:w="2386"/>
@@ -1150,7 +1252,7 @@
               <w:t>2.38.1.</w:t>
             </w:r>
             <w:r>
-              <w:t>9</w:t>
+              <w:t>10</w:t>
             </w:r>
           </w:p>
         </w:tc>
@@ -1231,7 +1333,7 @@
           <w:bottom w:w="29" w:type="dxa"/>
           <w:right w:w="115" w:type="dxa"/>
         </w:tblCellMar>
-        <w:tblLook w:val="0000"/>
+        <w:tblLook w:val="0000" w:firstRow="0" w:lastRow="0" w:firstColumn="0" w:lastColumn="0" w:noHBand="0" w:noVBand="0"/>
       </w:tblPr>
       <w:tblGrid>
         <w:gridCol w:w="5965"/>
@@ -1354,8 +1456,6 @@
             <w:r>
               <w:t>In making the corrections it was also noted that some point data that was co-incident with measures at the end of datum were excluded from the result set.</w:t>
             </w:r>
-            <w:bookmarkStart w:id="4" w:name="_GoBack"/>
-            <w:bookmarkEnd w:id="4"/>
           </w:p>
         </w:tc>
         <w:tc>
@@ -1450,6 +1550,63 @@
           </w:p>
         </w:tc>
       </w:tr>
+      <w:tr>
+        <w:trPr>
+          <w:trHeight w:val="80"/>
+        </w:trPr>
+        <w:tc>
+          <w:tcPr>
+            <w:tcW w:w="5965" w:type="dxa"/>
+            <w:shd w:val="clear" w:color="auto" w:fill="FFFFFF" w:themeFill="background1"/>
+          </w:tcPr>
+          <w:p>
+            <w:pPr>
+              <w:pStyle w:val="TableText"/>
+              <w:rPr>
+                <w:rStyle w:val="TableTitleline"/>
+                <w:b w:val="0"/>
+                <w:bCs w:val="0"/>
+                <w:i w:val="0"/>
+                <w:iCs w:val="0"/>
+              </w:rPr>
+            </w:pPr>
+            <w:r>
+              <w:rPr>
+                <w:rStyle w:val="TableTitleline"/>
+                <w:b w:val="0"/>
+                <w:bCs w:val="0"/>
+                <w:i w:val="0"/>
+                <w:iCs w:val="0"/>
+              </w:rPr>
+              <w:t>Changes during system testing to prevent too many asset ids being associated with a merge section.</w:t>
+            </w:r>
+            <w:bookmarkStart w:id="4" w:name="_GoBack"/>
+            <w:bookmarkEnd w:id="4"/>
+          </w:p>
+        </w:tc>
+        <w:tc>
+          <w:tcPr>
+            <w:tcW w:w="2070" w:type="dxa"/>
+            <w:shd w:val="clear" w:color="auto" w:fill="FFFFFF" w:themeFill="background1"/>
+          </w:tcPr>
+          <w:p>
+            <w:pPr>
+              <w:pStyle w:val="TableText"/>
+            </w:pPr>
+          </w:p>
+        </w:tc>
+        <w:tc>
+          <w:tcPr>
+            <w:tcW w:w="2243" w:type="dxa"/>
+            <w:shd w:val="clear" w:color="auto" w:fill="FFFFFF" w:themeFill="background1"/>
+          </w:tcPr>
+          <w:p>
+            <w:pPr>
+              <w:pStyle w:val="TableText"/>
+            </w:pPr>
+          </w:p>
+        </w:tc>
+      </w:tr>
     </w:tbl>
     <w:p>
       <w:pPr>
@@ -1461,10 +1618,10 @@
       </w:pPr>
     </w:p>
     <w:sectPr>
-      <w:headerReference w:type="default" r:id="rId15"/>
-      <w:footerReference w:type="default" r:id="rId16"/>
-      <w:headerReference w:type="first" r:id="rId17"/>
-      <w:footerReference w:type="first" r:id="rId18"/>
+      <w:headerReference w:type="default" r:id="rId16"/>
+      <w:footerReference w:type="default" r:id="rId17"/>
+      <w:headerReference w:type="first" r:id="rId18"/>
+      <w:footerReference w:type="first" r:id="rId19"/>
       <w:pgSz w:w="12240" w:h="15840" w:code="1"/>
       <w:pgMar w:top="1440" w:right="1080" w:bottom="1440" w:left="1080" w:header="720" w:footer="720" w:gutter="0"/>
       <w:pgNumType w:start="1"/>
@@ -1476,7 +1633,7 @@
 </file>
 
 <file path=word/endnotes.xml><?xml version="1.0" encoding="utf-8"?>
-<w:endnotes xmlns:ve="http://schemas.openxmlformats.org/markup-compatibility/2006" xmlns:o="urn:schemas-microsoft-com:office:office" xmlns:r="http://schemas.openxmlformats.org/officeDocument/2006/relationships" xmlns:m="http://schemas.openxmlformats.org/officeDocument/2006/math" xmlns:v="urn:schemas-microsoft-com:vml" xmlns:wp="http://schemas.openxmlformats.org/drawingml/2006/wordprocessingDrawing" xmlns:w10="urn:schemas-microsoft-com:office:word" xmlns:w="http://schemas.openxmlformats.org/wordprocessingml/2006/main" xmlns:wne="http://schemas.microsoft.com/office/word/2006/wordml">
+<w:endnotes xmlns:wpc="http://schemas.microsoft.com/office/word/2010/wordprocessingCanvas" xmlns:mc="http://schemas.openxmlformats.org/markup-compatibility/2006" xmlns:o="urn:schemas-microsoft-com:office:office" xmlns:r="http://schemas.openxmlformats.org/officeDocument/2006/relationships" xmlns:m="http://schemas.openxmlformats.org/officeDocument/2006/math" xmlns:v="urn:schemas-microsoft-com:vml" xmlns:wp14="http://schemas.microsoft.com/office/word/2010/wordprocessingDrawing" xmlns:wp="http://schemas.openxmlformats.org/drawingml/2006/wordprocessingDrawing" xmlns:w10="urn:schemas-microsoft-com:office:word" xmlns:w="http://schemas.openxmlformats.org/wordprocessingml/2006/main" xmlns:w14="http://schemas.microsoft.com/office/word/2010/wordml" xmlns:wpg="http://schemas.microsoft.com/office/word/2010/wordprocessingGroup" xmlns:wpi="http://schemas.microsoft.com/office/word/2010/wordprocessingInk" xmlns:wne="http://schemas.microsoft.com/office/word/2006/wordml" xmlns:wps="http://schemas.microsoft.com/office/word/2010/wordprocessingShape" mc:Ignorable="w14 wp14">
   <w:endnote w:type="separator" w:id="-1">
     <w:p>
       <w:pPr>
@@ -1501,7 +1658,7 @@
 </file>
 
 <file path=word/footer1.xml><?xml version="1.0" encoding="utf-8"?>
-<w:ftr xmlns:ve="http://schemas.openxmlformats.org/markup-compatibility/2006" xmlns:o="urn:schemas-microsoft-com:office:office" xmlns:r="http://schemas.openxmlformats.org/officeDocument/2006/relationships" xmlns:m="http://schemas.openxmlformats.org/officeDocument/2006/math" xmlns:v="urn:schemas-microsoft-com:vml" xmlns:wp="http://schemas.openxmlformats.org/drawingml/2006/wordprocessingDrawing" xmlns:w10="urn:schemas-microsoft-com:office:word" xmlns:w="http://schemas.openxmlformats.org/wordprocessingml/2006/main" xmlns:wne="http://schemas.microsoft.com/office/word/2006/wordml">
+<w:ftr xmlns:wpc="http://schemas.microsoft.com/office/word/2010/wordprocessingCanvas" xmlns:mc="http://schemas.openxmlformats.org/markup-compatibility/2006" xmlns:o="urn:schemas-microsoft-com:office:office" xmlns:r="http://schemas.openxmlformats.org/officeDocument/2006/relationships" xmlns:m="http://schemas.openxmlformats.org/officeDocument/2006/math" xmlns:v="urn:schemas-microsoft-com:vml" xmlns:wp14="http://schemas.microsoft.com/office/word/2010/wordprocessingDrawing" xmlns:wp="http://schemas.openxmlformats.org/drawingml/2006/wordprocessingDrawing" xmlns:w10="urn:schemas-microsoft-com:office:word" xmlns:w="http://schemas.openxmlformats.org/wordprocessingml/2006/main" xmlns:w14="http://schemas.microsoft.com/office/word/2010/wordml" xmlns:wpg="http://schemas.microsoft.com/office/word/2010/wordprocessingGroup" xmlns:wpi="http://schemas.microsoft.com/office/word/2010/wordprocessingInk" xmlns:wne="http://schemas.microsoft.com/office/word/2006/wordml" xmlns:wps="http://schemas.microsoft.com/office/word/2010/wordprocessingShape" mc:Ignorable="w14 wp14">
   <w:p>
     <w:pPr>
       <w:pStyle w:val="Footer"/>
@@ -1511,7 +1668,7 @@
 </file>
 
 <file path=word/footer2.xml><?xml version="1.0" encoding="utf-8"?>
-<w:ftr xmlns:ve="http://schemas.openxmlformats.org/markup-compatibility/2006" xmlns:o="urn:schemas-microsoft-com:office:office" xmlns:r="http://schemas.openxmlformats.org/officeDocument/2006/relationships" xmlns:m="http://schemas.openxmlformats.org/officeDocument/2006/math" xmlns:v="urn:schemas-microsoft-com:vml" xmlns:wp="http://schemas.openxmlformats.org/drawingml/2006/wordprocessingDrawing" xmlns:w10="urn:schemas-microsoft-com:office:word" xmlns:w="http://schemas.openxmlformats.org/wordprocessingml/2006/main" xmlns:wne="http://schemas.microsoft.com/office/word/2006/wordml">
+<w:ftr xmlns:wpc="http://schemas.microsoft.com/office/word/2010/wordprocessingCanvas" xmlns:mc="http://schemas.openxmlformats.org/markup-compatibility/2006" xmlns:o="urn:schemas-microsoft-com:office:office" xmlns:r="http://schemas.openxmlformats.org/officeDocument/2006/relationships" xmlns:m="http://schemas.openxmlformats.org/officeDocument/2006/math" xmlns:v="urn:schemas-microsoft-com:vml" xmlns:wp14="http://schemas.microsoft.com/office/word/2010/wordprocessingDrawing" xmlns:wp="http://schemas.openxmlformats.org/drawingml/2006/wordprocessingDrawing" xmlns:w10="urn:schemas-microsoft-com:office:word" xmlns:w="http://schemas.openxmlformats.org/wordprocessingml/2006/main" xmlns:w14="http://schemas.microsoft.com/office/word/2010/wordml" xmlns:wpg="http://schemas.microsoft.com/office/word/2010/wordprocessingGroup" xmlns:wpi="http://schemas.microsoft.com/office/word/2010/wordprocessingInk" xmlns:wne="http://schemas.microsoft.com/office/word/2006/wordml" xmlns:wps="http://schemas.microsoft.com/office/word/2010/wordprocessingShape" mc:Ignorable="w14 wp14">
   <w:p>
     <w:pPr>
       <w:pStyle w:val="Footer"/>
@@ -1532,7 +1689,7 @@
 </file>
 
 <file path=word/footer3.xml><?xml version="1.0" encoding="utf-8"?>
-<w:ftr xmlns:ve="http://schemas.openxmlformats.org/markup-compatibility/2006" xmlns:o="urn:schemas-microsoft-com:office:office" xmlns:r="http://schemas.openxmlformats.org/officeDocument/2006/relationships" xmlns:m="http://schemas.openxmlformats.org/officeDocument/2006/math" xmlns:v="urn:schemas-microsoft-com:vml" xmlns:wp="http://schemas.openxmlformats.org/drawingml/2006/wordprocessingDrawing" xmlns:w10="urn:schemas-microsoft-com:office:word" xmlns:w="http://schemas.openxmlformats.org/wordprocessingml/2006/main" xmlns:wne="http://schemas.microsoft.com/office/word/2006/wordml">
+<w:ftr xmlns:wpc="http://schemas.microsoft.com/office/word/2010/wordprocessingCanvas" xmlns:mc="http://schemas.openxmlformats.org/markup-compatibility/2006" xmlns:o="urn:schemas-microsoft-com:office:office" xmlns:r="http://schemas.openxmlformats.org/officeDocument/2006/relationships" xmlns:m="http://schemas.openxmlformats.org/officeDocument/2006/math" xmlns:v="urn:schemas-microsoft-com:vml" xmlns:wp14="http://schemas.microsoft.com/office/word/2010/wordprocessingDrawing" xmlns:wp="http://schemas.openxmlformats.org/drawingml/2006/wordprocessingDrawing" xmlns:w10="urn:schemas-microsoft-com:office:word" xmlns:w="http://schemas.openxmlformats.org/wordprocessingml/2006/main" xmlns:w14="http://schemas.microsoft.com/office/word/2010/wordml" xmlns:wpg="http://schemas.microsoft.com/office/word/2010/wordprocessingGroup" xmlns:wpi="http://schemas.microsoft.com/office/word/2010/wordprocessingInk" xmlns:wne="http://schemas.microsoft.com/office/word/2006/wordml" xmlns:wps="http://schemas.microsoft.com/office/word/2010/wordprocessingShape" mc:Ignorable="w14 wp14">
   <w:p>
     <w:pPr>
       <w:pStyle w:val="Footer"/>
@@ -1542,7 +1699,7 @@
 </file>
 
 <file path=word/footer4.xml><?xml version="1.0" encoding="utf-8"?>
-<w:ftr xmlns:ve="http://schemas.openxmlformats.org/markup-compatibility/2006" xmlns:o="urn:schemas-microsoft-com:office:office" xmlns:r="http://schemas.openxmlformats.org/officeDocument/2006/relationships" xmlns:m="http://schemas.openxmlformats.org/officeDocument/2006/math" xmlns:v="urn:schemas-microsoft-com:vml" xmlns:wp="http://schemas.openxmlformats.org/drawingml/2006/wordprocessingDrawing" xmlns:w10="urn:schemas-microsoft-com:office:word" xmlns:w="http://schemas.openxmlformats.org/wordprocessingml/2006/main" xmlns:wne="http://schemas.microsoft.com/office/word/2006/wordml">
+<w:ftr xmlns:wpc="http://schemas.microsoft.com/office/word/2010/wordprocessingCanvas" xmlns:mc="http://schemas.openxmlformats.org/markup-compatibility/2006" xmlns:o="urn:schemas-microsoft-com:office:office" xmlns:r="http://schemas.openxmlformats.org/officeDocument/2006/relationships" xmlns:m="http://schemas.openxmlformats.org/officeDocument/2006/math" xmlns:v="urn:schemas-microsoft-com:vml" xmlns:wp14="http://schemas.microsoft.com/office/word/2010/wordprocessingDrawing" xmlns:wp="http://schemas.openxmlformats.org/drawingml/2006/wordprocessingDrawing" xmlns:w10="urn:schemas-microsoft-com:office:word" xmlns:w="http://schemas.openxmlformats.org/wordprocessingml/2006/main" xmlns:w14="http://schemas.microsoft.com/office/word/2010/wordml" xmlns:wpg="http://schemas.microsoft.com/office/word/2010/wordprocessingGroup" xmlns:wpi="http://schemas.microsoft.com/office/word/2010/wordprocessingInk" xmlns:wne="http://schemas.microsoft.com/office/word/2006/wordml" xmlns:wps="http://schemas.microsoft.com/office/word/2010/wordprocessingShape" mc:Ignorable="w14 wp14">
   <w:p>
     <w:pPr>
       <w:pStyle w:val="Footer"/>
@@ -1568,13 +1725,13 @@
 </file>
 
 <file path=word/footer5.xml><?xml version="1.0" encoding="utf-8"?>
-<w:ftr xmlns:ve="http://schemas.openxmlformats.org/markup-compatibility/2006" xmlns:o="urn:schemas-microsoft-com:office:office" xmlns:r="http://schemas.openxmlformats.org/officeDocument/2006/relationships" xmlns:m="http://schemas.openxmlformats.org/officeDocument/2006/math" xmlns:v="urn:schemas-microsoft-com:vml" xmlns:wp="http://schemas.openxmlformats.org/drawingml/2006/wordprocessingDrawing" xmlns:w10="urn:schemas-microsoft-com:office:word" xmlns:w="http://schemas.openxmlformats.org/wordprocessingml/2006/main" xmlns:wne="http://schemas.microsoft.com/office/word/2006/wordml">
+<w:ftr xmlns:wpc="http://schemas.microsoft.com/office/word/2010/wordprocessingCanvas" xmlns:mc="http://schemas.openxmlformats.org/markup-compatibility/2006" xmlns:o="urn:schemas-microsoft-com:office:office" xmlns:r="http://schemas.openxmlformats.org/officeDocument/2006/relationships" xmlns:m="http://schemas.openxmlformats.org/officeDocument/2006/math" xmlns:v="urn:schemas-microsoft-com:vml" xmlns:wp14="http://schemas.microsoft.com/office/word/2010/wordprocessingDrawing" xmlns:wp="http://schemas.openxmlformats.org/drawingml/2006/wordprocessingDrawing" xmlns:w10="urn:schemas-microsoft-com:office:word" xmlns:w="http://schemas.openxmlformats.org/wordprocessingml/2006/main" xmlns:w14="http://schemas.microsoft.com/office/word/2010/wordml" xmlns:wpg="http://schemas.microsoft.com/office/word/2010/wordprocessingGroup" xmlns:wpi="http://schemas.microsoft.com/office/word/2010/wordprocessingInk" xmlns:wne="http://schemas.microsoft.com/office/word/2006/wordml" xmlns:wps="http://schemas.microsoft.com/office/word/2010/wordprocessingShape" mc:Ignorable="w14 wp14">
   <w:p/>
 </w:ftr>
 </file>
 
 <file path=word/footnotes.xml><?xml version="1.0" encoding="utf-8"?>
-<w:footnotes xmlns:ve="http://schemas.openxmlformats.org/markup-compatibility/2006" xmlns:o="urn:schemas-microsoft-com:office:office" xmlns:r="http://schemas.openxmlformats.org/officeDocument/2006/relationships" xmlns:m="http://schemas.openxmlformats.org/officeDocument/2006/math" xmlns:v="urn:schemas-microsoft-com:vml" xmlns:wp="http://schemas.openxmlformats.org/drawingml/2006/wordprocessingDrawing" xmlns:w10="urn:schemas-microsoft-com:office:word" xmlns:w="http://schemas.openxmlformats.org/wordprocessingml/2006/main" xmlns:wne="http://schemas.microsoft.com/office/word/2006/wordml">
+<w:footnotes xmlns:wpc="http://schemas.microsoft.com/office/word/2010/wordprocessingCanvas" xmlns:mc="http://schemas.openxmlformats.org/markup-compatibility/2006" xmlns:o="urn:schemas-microsoft-com:office:office" xmlns:r="http://schemas.openxmlformats.org/officeDocument/2006/relationships" xmlns:m="http://schemas.openxmlformats.org/officeDocument/2006/math" xmlns:v="urn:schemas-microsoft-com:vml" xmlns:wp14="http://schemas.microsoft.com/office/word/2010/wordprocessingDrawing" xmlns:wp="http://schemas.openxmlformats.org/drawingml/2006/wordprocessingDrawing" xmlns:w10="urn:schemas-microsoft-com:office:word" xmlns:w="http://schemas.openxmlformats.org/wordprocessingml/2006/main" xmlns:w14="http://schemas.microsoft.com/office/word/2010/wordml" xmlns:wpg="http://schemas.microsoft.com/office/word/2010/wordprocessingGroup" xmlns:wpi="http://schemas.microsoft.com/office/word/2010/wordprocessingInk" xmlns:wne="http://schemas.microsoft.com/office/word/2006/wordml" xmlns:wps="http://schemas.microsoft.com/office/word/2010/wordprocessingShape" mc:Ignorable="w14 wp14">
   <w:footnote w:type="separator" w:id="-1">
     <w:p>
       <w:pPr>
@@ -1599,7 +1756,7 @@
 </file>
 
 <file path=word/header1.xml><?xml version="1.0" encoding="utf-8"?>
-<w:hdr xmlns:ve="http://schemas.openxmlformats.org/markup-compatibility/2006" xmlns:o="urn:schemas-microsoft-com:office:office" xmlns:r="http://schemas.openxmlformats.org/officeDocument/2006/relationships" xmlns:m="http://schemas.openxmlformats.org/officeDocument/2006/math" xmlns:v="urn:schemas-microsoft-com:vml" xmlns:wp="http://schemas.openxmlformats.org/drawingml/2006/wordprocessingDrawing" xmlns:w10="urn:schemas-microsoft-com:office:word" xmlns:w="http://schemas.openxmlformats.org/wordprocessingml/2006/main" xmlns:wne="http://schemas.microsoft.com/office/word/2006/wordml">
+<w:hdr xmlns:wpc="http://schemas.microsoft.com/office/word/2010/wordprocessingCanvas" xmlns:mc="http://schemas.openxmlformats.org/markup-compatibility/2006" xmlns:o="urn:schemas-microsoft-com:office:office" xmlns:r="http://schemas.openxmlformats.org/officeDocument/2006/relationships" xmlns:m="http://schemas.openxmlformats.org/officeDocument/2006/math" xmlns:v="urn:schemas-microsoft-com:vml" xmlns:wp14="http://schemas.microsoft.com/office/word/2010/wordprocessingDrawing" xmlns:wp="http://schemas.openxmlformats.org/drawingml/2006/wordprocessingDrawing" xmlns:w10="urn:schemas-microsoft-com:office:word" xmlns:w="http://schemas.openxmlformats.org/wordprocessingml/2006/main" xmlns:w14="http://schemas.microsoft.com/office/word/2010/wordml" xmlns:wpg="http://schemas.microsoft.com/office/word/2010/wordprocessingGroup" xmlns:wpi="http://schemas.microsoft.com/office/word/2010/wordprocessingInk" xmlns:wne="http://schemas.microsoft.com/office/word/2006/wordml" xmlns:wps="http://schemas.microsoft.com/office/word/2010/wordprocessingShape" mc:Ignorable="w14 wp14">
   <w:p>
     <w:pPr>
       <w:pStyle w:val="Header"/>
@@ -1609,7 +1766,7 @@
 </file>
 
 <file path=word/header2.xml><?xml version="1.0" encoding="utf-8"?>
-<w:hdr xmlns:ve="http://schemas.openxmlformats.org/markup-compatibility/2006" xmlns:o="urn:schemas-microsoft-com:office:office" xmlns:r="http://schemas.openxmlformats.org/officeDocument/2006/relationships" xmlns:m="http://schemas.openxmlformats.org/officeDocument/2006/math" xmlns:v="urn:schemas-microsoft-com:vml" xmlns:wp="http://schemas.openxmlformats.org/drawingml/2006/wordprocessingDrawing" xmlns:w10="urn:schemas-microsoft-com:office:word" xmlns:w="http://schemas.openxmlformats.org/wordprocessingml/2006/main" xmlns:wne="http://schemas.microsoft.com/office/word/2006/wordml">
+<w:hdr xmlns:wpc="http://schemas.microsoft.com/office/word/2010/wordprocessingCanvas" xmlns:mc="http://schemas.openxmlformats.org/markup-compatibility/2006" xmlns:o="urn:schemas-microsoft-com:office:office" xmlns:r="http://schemas.openxmlformats.org/officeDocument/2006/relationships" xmlns:m="http://schemas.openxmlformats.org/officeDocument/2006/math" xmlns:v="urn:schemas-microsoft-com:vml" xmlns:wp14="http://schemas.microsoft.com/office/word/2010/wordprocessingDrawing" xmlns:wp="http://schemas.openxmlformats.org/drawingml/2006/wordprocessingDrawing" xmlns:w10="urn:schemas-microsoft-com:office:word" xmlns:w="http://schemas.openxmlformats.org/wordprocessingml/2006/main" xmlns:w14="http://schemas.microsoft.com/office/word/2010/wordml" xmlns:wpg="http://schemas.microsoft.com/office/word/2010/wordprocessingGroup" xmlns:wpi="http://schemas.microsoft.com/office/word/2010/wordprocessingInk" xmlns:wne="http://schemas.microsoft.com/office/word/2006/wordml" xmlns:wps="http://schemas.microsoft.com/office/word/2010/wordprocessingShape" mc:Ignorable="w14 wp14">
   <w:tbl>
     <w:tblPr>
       <w:tblW w:w="5000" w:type="pct"/>
@@ -1621,7 +1778,7 @@
         <w:insideH w:val="single" w:sz="4" w:space="0" w:color="808080"/>
         <w:insideV w:val="single" w:sz="4" w:space="0" w:color="808080"/>
       </w:tblBorders>
-      <w:tblLook w:val="01E0"/>
+      <w:tblLook w:val="01E0" w:firstRow="1" w:lastRow="1" w:firstColumn="1" w:lastColumn="1" w:noHBand="0" w:noVBand="0"/>
     </w:tblPr>
     <w:tblGrid>
       <w:gridCol w:w="4339"/>
@@ -1644,7 +1801,6 @@
           <w:r>
             <w:rPr>
               <w:noProof/>
-              <w:lang w:val="en-US" w:eastAsia="en-US"/>
             </w:rPr>
             <w:drawing>
               <wp:inline distT="0" distB="0" distL="0" distR="0">
@@ -1667,7 +1823,7 @@
                         <a:blip r:embed="rId1">
                           <a:extLst>
                             <a:ext uri="{28A0092B-C50C-407E-A947-70E740481C1C}">
-                              <a14:useLocalDpi xmlns:a14="http://schemas.microsoft.com/office/drawing/2010/main" xmlns:wps="http://schemas.microsoft.com/office/word/2010/wordprocessingShape" xmlns:wpi="http://schemas.microsoft.com/office/word/2010/wordprocessingInk" xmlns:wpg="http://schemas.microsoft.com/office/word/2010/wordprocessingGroup" xmlns:w14="http://schemas.microsoft.com/office/word/2010/wordml" xmlns:w="http://schemas.openxmlformats.org/wordprocessingml/2006/main" xmlns:w10="urn:schemas-microsoft-com:office:word" xmlns:wp14="http://schemas.microsoft.com/office/word/2010/wordprocessingDrawing" xmlns:v="urn:schemas-microsoft-com:vml" xmlns:o="urn:schemas-microsoft-com:office:office" xmlns:mc="http://schemas.openxmlformats.org/markup-compatibility/2006" xmlns:wpc="http://schemas.microsoft.com/office/word/2010/wordprocessingCanvas" xmlns="" val="0"/>
+                              <a14:useLocalDpi xmlns:a14="http://schemas.microsoft.com/office/drawing/2010/main" val="0"/>
                             </a:ext>
                           </a:extLst>
                         </a:blip>
@@ -1822,7 +1978,7 @@
             <w:fldChar w:fldCharType="separate"/>
           </w:r>
           <w:r>
-            <w:t>26-Mar-13</w:t>
+            <w:t>2-Apr-13</w:t>
           </w:r>
           <w:r>
             <w:fldChar w:fldCharType="end"/>
@@ -1883,7 +2039,7 @@
 </file>
 
 <file path=word/header3.xml><?xml version="1.0" encoding="utf-8"?>
-<w:hdr xmlns:ve="http://schemas.openxmlformats.org/markup-compatibility/2006" xmlns:o="urn:schemas-microsoft-com:office:office" xmlns:r="http://schemas.openxmlformats.org/officeDocument/2006/relationships" xmlns:m="http://schemas.openxmlformats.org/officeDocument/2006/math" xmlns:v="urn:schemas-microsoft-com:vml" xmlns:wp="http://schemas.openxmlformats.org/drawingml/2006/wordprocessingDrawing" xmlns:w10="urn:schemas-microsoft-com:office:word" xmlns:w="http://schemas.openxmlformats.org/wordprocessingml/2006/main" xmlns:wne="http://schemas.microsoft.com/office/word/2006/wordml">
+<w:hdr xmlns:wpc="http://schemas.microsoft.com/office/word/2010/wordprocessingCanvas" xmlns:mc="http://schemas.openxmlformats.org/markup-compatibility/2006" xmlns:o="urn:schemas-microsoft-com:office:office" xmlns:r="http://schemas.openxmlformats.org/officeDocument/2006/relationships" xmlns:m="http://schemas.openxmlformats.org/officeDocument/2006/math" xmlns:v="urn:schemas-microsoft-com:vml" xmlns:wp14="http://schemas.microsoft.com/office/word/2010/wordprocessingDrawing" xmlns:wp="http://schemas.openxmlformats.org/drawingml/2006/wordprocessingDrawing" xmlns:w10="urn:schemas-microsoft-com:office:word" xmlns:w="http://schemas.openxmlformats.org/wordprocessingml/2006/main" xmlns:w14="http://schemas.microsoft.com/office/word/2010/wordml" xmlns:wpg="http://schemas.microsoft.com/office/word/2010/wordprocessingGroup" xmlns:wpi="http://schemas.microsoft.com/office/word/2010/wordprocessingInk" xmlns:wne="http://schemas.microsoft.com/office/word/2006/wordml" xmlns:wps="http://schemas.microsoft.com/office/word/2010/wordprocessingShape" mc:Ignorable="w14 wp14">
   <w:p>
     <w:pPr>
       <w:pStyle w:val="Header"/>
@@ -1893,7 +2049,7 @@
 </file>
 
 <file path=word/header4.xml><?xml version="1.0" encoding="utf-8"?>
-<w:hdr xmlns:ve="http://schemas.openxmlformats.org/markup-compatibility/2006" xmlns:o="urn:schemas-microsoft-com:office:office" xmlns:r="http://schemas.openxmlformats.org/officeDocument/2006/relationships" xmlns:m="http://schemas.openxmlformats.org/officeDocument/2006/math" xmlns:v="urn:schemas-microsoft-com:vml" xmlns:wp="http://schemas.openxmlformats.org/drawingml/2006/wordprocessingDrawing" xmlns:w10="urn:schemas-microsoft-com:office:word" xmlns:w="http://schemas.openxmlformats.org/wordprocessingml/2006/main" xmlns:wne="http://schemas.microsoft.com/office/word/2006/wordml">
+<w:hdr xmlns:wpc="http://schemas.microsoft.com/office/word/2010/wordprocessingCanvas" xmlns:mc="http://schemas.openxmlformats.org/markup-compatibility/2006" xmlns:o="urn:schemas-microsoft-com:office:office" xmlns:r="http://schemas.openxmlformats.org/officeDocument/2006/relationships" xmlns:m="http://schemas.openxmlformats.org/officeDocument/2006/math" xmlns:v="urn:schemas-microsoft-com:vml" xmlns:wp14="http://schemas.microsoft.com/office/word/2010/wordprocessingDrawing" xmlns:wp="http://schemas.openxmlformats.org/drawingml/2006/wordprocessingDrawing" xmlns:w10="urn:schemas-microsoft-com:office:word" xmlns:w="http://schemas.openxmlformats.org/wordprocessingml/2006/main" xmlns:w14="http://schemas.microsoft.com/office/word/2010/wordml" xmlns:wpg="http://schemas.microsoft.com/office/word/2010/wordprocessingGroup" xmlns:wpi="http://schemas.microsoft.com/office/word/2010/wordprocessingInk" xmlns:wne="http://schemas.microsoft.com/office/word/2006/wordml" xmlns:wps="http://schemas.microsoft.com/office/word/2010/wordprocessingShape" mc:Ignorable="w14 wp14">
   <w:tbl>
     <w:tblPr>
       <w:tblW w:w="5000" w:type="pct"/>
@@ -1905,7 +2061,7 @@
         <w:insideH w:val="single" w:sz="4" w:space="0" w:color="808080"/>
         <w:insideV w:val="single" w:sz="4" w:space="0" w:color="808080"/>
       </w:tblBorders>
-      <w:tblLook w:val="01E0"/>
+      <w:tblLook w:val="01E0" w:firstRow="1" w:lastRow="1" w:firstColumn="1" w:lastColumn="1" w:noHBand="0" w:noVBand="0"/>
     </w:tblPr>
     <w:tblGrid>
       <w:gridCol w:w="3618"/>
@@ -1928,7 +2084,6 @@
           <w:r>
             <w:rPr>
               <w:noProof/>
-              <w:lang w:val="en-US" w:eastAsia="en-US"/>
             </w:rPr>
             <w:drawing>
               <wp:inline distT="0" distB="0" distL="0" distR="0">
@@ -1951,7 +2106,7 @@
                         <a:blip r:embed="rId1">
                           <a:extLst>
                             <a:ext uri="{28A0092B-C50C-407E-A947-70E740481C1C}">
-                              <a14:useLocalDpi xmlns:a14="http://schemas.microsoft.com/office/drawing/2010/main" xmlns:wps="http://schemas.microsoft.com/office/word/2010/wordprocessingShape" xmlns:wpi="http://schemas.microsoft.com/office/word/2010/wordprocessingInk" xmlns:wpg="http://schemas.microsoft.com/office/word/2010/wordprocessingGroup" xmlns:w14="http://schemas.microsoft.com/office/word/2010/wordml" xmlns:w="http://schemas.openxmlformats.org/wordprocessingml/2006/main" xmlns:w10="urn:schemas-microsoft-com:office:word" xmlns:wp14="http://schemas.microsoft.com/office/word/2010/wordprocessingDrawing" xmlns:v="urn:schemas-microsoft-com:vml" xmlns:o="urn:schemas-microsoft-com:office:office" xmlns:mc="http://schemas.openxmlformats.org/markup-compatibility/2006" xmlns:wpc="http://schemas.microsoft.com/office/word/2010/wordprocessingCanvas" xmlns="" val="0"/>
+                              <a14:useLocalDpi xmlns:a14="http://schemas.microsoft.com/office/drawing/2010/main" val="0"/>
                             </a:ext>
                           </a:extLst>
                         </a:blip>
@@ -1993,11 +2148,21 @@
               <w:rStyle w:val="HighlightText"/>
             </w:rPr>
           </w:pPr>
-          <w:fldSimple w:instr=" DOCPROPERTY  $Product$  \* MERGEFORMAT ">
-            <w:r>
-              <w:t>Network Manager</w:t>
-            </w:r>
-          </w:fldSimple>
+          <w:r>
+            <w:fldChar w:fldCharType="begin"/>
+          </w:r>
+          <w:r>
+            <w:instrText xml:space="preserve"> DOCPROPERTY  $Product$  \* MERGEFORMAT </w:instrText>
+          </w:r>
+          <w:r>
+            <w:fldChar w:fldCharType="separate"/>
+          </w:r>
+          <w:r>
+            <w:t>Network Manager</w:t>
+          </w:r>
+          <w:r>
+            <w:fldChar w:fldCharType="end"/>
+          </w:r>
           <w:r>
             <w:t xml:space="preserve"> Fix Release Notes</w:t>
           </w:r>
@@ -2044,19 +2209,39 @@
           <w:vAlign w:val="center"/>
         </w:tcPr>
         <w:p>
-          <w:fldSimple w:instr=" DOCPROPERTY  &quot;$Base Release$&quot;  \* MERGEFORMAT ">
-            <w:r>
-              <w:t>4.4.0.0</w:t>
-            </w:r>
-          </w:fldSimple>
+          <w:r>
+            <w:fldChar w:fldCharType="begin"/>
+          </w:r>
+          <w:r>
+            <w:instrText xml:space="preserve"> DOCPROPERTY  "$Base Release$"  \* MERGEFORMAT </w:instrText>
+          </w:r>
+          <w:r>
+            <w:fldChar w:fldCharType="separate"/>
+          </w:r>
+          <w:r>
+            <w:t>4.4.0.0</w:t>
+          </w:r>
+          <w:r>
+            <w:fldChar w:fldCharType="end"/>
+          </w:r>
           <w:r>
             <w:t xml:space="preserve"> Fix </w:t>
           </w:r>
-          <w:fldSimple w:instr=" DOCPROPERTY  &quot;$Fix Number$&quot;  \* MERGEFORMAT ">
-            <w:r>
-              <w:t>36</w:t>
-            </w:r>
-          </w:fldSimple>
+          <w:r>
+            <w:fldChar w:fldCharType="begin"/>
+          </w:r>
+          <w:r>
+            <w:instrText xml:space="preserve"> DOCPROPERTY  "$Fix Number$"  \* MERGEFORMAT </w:instrText>
+          </w:r>
+          <w:r>
+            <w:fldChar w:fldCharType="separate"/>
+          </w:r>
+          <w:r>
+            <w:t>36</w:t>
+          </w:r>
+          <w:r>
+            <w:fldChar w:fldCharType="end"/>
+          </w:r>
           <w:r>
             <w:fldChar w:fldCharType="begin"/>
           </w:r>
@@ -2080,11 +2265,21 @@
           <w:r>
             <w:t xml:space="preserve">: </w:t>
           </w:r>
-          <w:fldSimple w:instr=" DOCPROPERTY  &quot;$Release Date$&quot;  \* MERGEFORMAT ">
-            <w:r>
-              <w:t>19th February 2013</w:t>
-            </w:r>
-          </w:fldSimple>
+          <w:r>
+            <w:fldChar w:fldCharType="begin"/>
+          </w:r>
+          <w:r>
+            <w:instrText xml:space="preserve"> DOCPROPERTY  "$Release Date$"  \* MERGEFORMAT </w:instrText>
+          </w:r>
+          <w:r>
+            <w:fldChar w:fldCharType="separate"/>
+          </w:r>
+          <w:r>
+            <w:t>19th February 2013</w:t>
+          </w:r>
+          <w:r>
+            <w:fldChar w:fldCharType="end"/>
+          </w:r>
         </w:p>
       </w:tc>
       <w:tc>
@@ -2109,7 +2304,7 @@
             <w:rPr>
               <w:noProof/>
             </w:rPr>
-            <w:t>2</w:t>
+            <w:t>3</w:t>
           </w:r>
           <w:r>
             <w:rPr>
@@ -2190,13 +2385,13 @@
 </file>
 
 <file path=word/header5.xml><?xml version="1.0" encoding="utf-8"?>
-<w:hdr xmlns:ve="http://schemas.openxmlformats.org/markup-compatibility/2006" xmlns:o="urn:schemas-microsoft-com:office:office" xmlns:r="http://schemas.openxmlformats.org/officeDocument/2006/relationships" xmlns:m="http://schemas.openxmlformats.org/officeDocument/2006/math" xmlns:v="urn:schemas-microsoft-com:vml" xmlns:wp="http://schemas.openxmlformats.org/drawingml/2006/wordprocessingDrawing" xmlns:w10="urn:schemas-microsoft-com:office:word" xmlns:w="http://schemas.openxmlformats.org/wordprocessingml/2006/main" xmlns:wne="http://schemas.microsoft.com/office/word/2006/wordml">
+<w:hdr xmlns:wpc="http://schemas.microsoft.com/office/word/2010/wordprocessingCanvas" xmlns:mc="http://schemas.openxmlformats.org/markup-compatibility/2006" xmlns:o="urn:schemas-microsoft-com:office:office" xmlns:r="http://schemas.openxmlformats.org/officeDocument/2006/relationships" xmlns:m="http://schemas.openxmlformats.org/officeDocument/2006/math" xmlns:v="urn:schemas-microsoft-com:vml" xmlns:wp14="http://schemas.microsoft.com/office/word/2010/wordprocessingDrawing" xmlns:wp="http://schemas.openxmlformats.org/drawingml/2006/wordprocessingDrawing" xmlns:w10="urn:schemas-microsoft-com:office:word" xmlns:w="http://schemas.openxmlformats.org/wordprocessingml/2006/main" xmlns:w14="http://schemas.microsoft.com/office/word/2010/wordml" xmlns:wpg="http://schemas.microsoft.com/office/word/2010/wordprocessingGroup" xmlns:wpi="http://schemas.microsoft.com/office/word/2010/wordprocessingInk" xmlns:wne="http://schemas.microsoft.com/office/word/2006/wordml" xmlns:wps="http://schemas.microsoft.com/office/word/2010/wordprocessingShape" mc:Ignorable="w14 wp14">
   <w:p/>
 </w:hdr>
 </file>
 
 <file path=word/numbering.xml><?xml version="1.0" encoding="utf-8"?>
-<w:numbering xmlns:ve="http://schemas.openxmlformats.org/markup-compatibility/2006" xmlns:o="urn:schemas-microsoft-com:office:office" xmlns:r="http://schemas.openxmlformats.org/officeDocument/2006/relationships" xmlns:m="http://schemas.openxmlformats.org/officeDocument/2006/math" xmlns:v="urn:schemas-microsoft-com:vml" xmlns:wp="http://schemas.openxmlformats.org/drawingml/2006/wordprocessingDrawing" xmlns:w10="urn:schemas-microsoft-com:office:word" xmlns:w="http://schemas.openxmlformats.org/wordprocessingml/2006/main" xmlns:wne="http://schemas.microsoft.com/office/word/2006/wordml">
+<w:numbering xmlns:wpc="http://schemas.microsoft.com/office/word/2010/wordprocessingCanvas" xmlns:mc="http://schemas.openxmlformats.org/markup-compatibility/2006" xmlns:o="urn:schemas-microsoft-com:office:office" xmlns:r="http://schemas.openxmlformats.org/officeDocument/2006/relationships" xmlns:m="http://schemas.openxmlformats.org/officeDocument/2006/math" xmlns:v="urn:schemas-microsoft-com:vml" xmlns:wp14="http://schemas.microsoft.com/office/word/2010/wordprocessingDrawing" xmlns:wp="http://schemas.openxmlformats.org/drawingml/2006/wordprocessingDrawing" xmlns:w10="urn:schemas-microsoft-com:office:word" xmlns:w="http://schemas.openxmlformats.org/wordprocessingml/2006/main" xmlns:w14="http://schemas.microsoft.com/office/word/2010/wordml" xmlns:wpg="http://schemas.microsoft.com/office/word/2010/wordprocessingGroup" xmlns:wpi="http://schemas.microsoft.com/office/word/2010/wordprocessingInk" xmlns:wne="http://schemas.microsoft.com/office/word/2006/wordml" xmlns:wps="http://schemas.microsoft.com/office/word/2010/wordprocessingShape" mc:Ignorable="w14 wp14">
   <w:abstractNum w:abstractNumId="0">
     <w:nsid w:val="FFFFFF7C"/>
     <w:multiLevelType w:val="singleLevel"/>
@@ -3931,7 +4126,7 @@
 </file>
 
 <file path=word/styles.xml><?xml version="1.0" encoding="utf-8"?>
-<w:styles xmlns:r="http://schemas.openxmlformats.org/officeDocument/2006/relationships" xmlns:w="http://schemas.openxmlformats.org/wordprocessingml/2006/main">
+<w:styles xmlns:mc="http://schemas.openxmlformats.org/markup-compatibility/2006" xmlns:r="http://schemas.openxmlformats.org/officeDocument/2006/relationships" xmlns:w="http://schemas.openxmlformats.org/wordprocessingml/2006/main" xmlns:w14="http://schemas.microsoft.com/office/word/2010/wordml" mc:Ignorable="w14">
   <w:docDefaults>
     <w:rPrDefault>
       <w:rPr>
@@ -4317,7 +4512,6 @@
     <w:uiPriority w:val="99"/>
     <w:semiHidden/>
     <w:unhideWhenUsed/>
-    <w:qFormat/>
     <w:tblPr>
       <w:tblInd w:w="0" w:type="dxa"/>
       <w:tblCellMar>
@@ -7249,7 +7443,7 @@
 </file>
 
 <file path=customXml/itemProps1.xml><?xml version="1.0" encoding="utf-8"?>
-<ds:datastoreItem xmlns:ds="http://schemas.openxmlformats.org/officeDocument/2006/customXml" ds:itemID="{DC22FE04-F8EF-47AB-92D2-CF12DF374479}">
+<ds:datastoreItem xmlns:ds="http://schemas.openxmlformats.org/officeDocument/2006/customXml" ds:itemID="{B36AB403-0187-482B-A67F-5DE837F931EF}">
   <ds:schemaRefs>
     <ds:schemaRef ds:uri="http://schemas.openxmlformats.org/officeDocument/2006/bibliography"/>
   </ds:schemaRefs>

</xml_diff>